<commit_message>
initial scraping functionality updated
</commit_message>
<xml_diff>
--- a/MCA_API_Documentation.docx
+++ b/MCA_API_Documentation.docx
@@ -46,7 +46,7 @@
       <w:pPr>
         <w:pStyle w:val="normal0"/>
         <w:spacing w:line="360" w:lineRule="auto"/>
-        <w:ind w:left="-540" w:right="-540" w:hanging="90"/>
+        <w:ind w:right="-540"/>
         <w:rPr>
           <w:rFonts w:ascii="Verdana" w:eastAsia="Verdana" w:hAnsi="Verdana" w:cs="Verdana"/>
           <w:b/>
@@ -437,23 +437,9 @@
             <w:rFonts w:ascii="Verdana" w:eastAsia="Verdana" w:hAnsi="Verdana" w:cs="Verdana"/>
             <w:highlight w:val="white"/>
           </w:rPr>
-          <w:t>http://127.0.0.1:8000/api/v1/ROC/getMcaOrderByDate/?date=2023-12</w:t>
+          <w:t>http://127.0.0.1:8000/api/v1/ROC/getMcaOrderByDate/?date=2023-12-28</w:t>
         </w:r>
       </w:hyperlink>
-      <w:r>
-        <w:rPr>
-          <w:color w:val="0066FF"/>
-          <w:u w:val="single"/>
-        </w:rPr>
-        <w:t>-</w:t>
-      </w:r>
-      <w:r>
-        <w:rPr>
-          <w:color w:val="3366FF"/>
-          <w:u w:val="single"/>
-        </w:rPr>
-        <w:t>26</w:t>
-      </w:r>
     </w:p>
     <w:p>
       <w:pPr>
@@ -518,23 +504,9 @@
             <w:rFonts w:ascii="Verdana" w:eastAsia="Verdana" w:hAnsi="Verdana" w:cs="Verdana"/>
             <w:highlight w:val="white"/>
           </w:rPr>
-          <w:t>http://127.0.0.1:8000/api/v1/RD/getMcaOrderByDate/?date=2023-12</w:t>
+          <w:t>http://127.0.0.1:8000/api/v1/ROC/getMcaOrderByDate/?date=2023-12-28</w:t>
         </w:r>
       </w:hyperlink>
-      <w:r>
-        <w:rPr>
-          <w:color w:val="0066FF"/>
-          <w:u w:val="single"/>
-        </w:rPr>
-        <w:t>-</w:t>
-      </w:r>
-      <w:r>
-        <w:rPr>
-          <w:color w:val="0066FF"/>
-          <w:u w:val="single"/>
-        </w:rPr>
-        <w:t>26</w:t>
-      </w:r>
     </w:p>
     <w:p>
       <w:pPr>
@@ -579,7 +551,6 @@
           <w:highlight w:val="white"/>
         </w:rPr>
       </w:pPr>
-      <w:proofErr w:type="gramStart"/>
       <w:r>
         <w:rPr>
           <w:rFonts w:ascii="Verdana" w:eastAsia="Verdana" w:hAnsi="Verdana" w:cs="Verdana"/>
@@ -594,7 +565,6 @@
         </w:rPr>
         <w:t xml:space="preserve"> :</w:t>
       </w:r>
-      <w:proofErr w:type="gramEnd"/>
     </w:p>
     <w:p>
       <w:pPr>
@@ -649,7 +619,6 @@
         </w:rPr>
         <w:t xml:space="preserve"> </w:t>
       </w:r>
-      <w:proofErr w:type="gramStart"/>
       <w:r>
         <w:rPr>
           <w:rFonts w:ascii="Verdana" w:eastAsia="Verdana" w:hAnsi="Verdana" w:cs="Verdana"/>
@@ -664,16 +633,7 @@
           <w:color w:val="5F6364"/>
           <w:highlight w:val="white"/>
         </w:rPr>
-        <w:t>.</w:t>
-      </w:r>
-      <w:proofErr w:type="gramEnd"/>
-      <w:r>
-        <w:rPr>
-          <w:rFonts w:ascii="Verdana" w:eastAsia="Verdana" w:hAnsi="Verdana" w:cs="Verdana"/>
-          <w:color w:val="5F6364"/>
-          <w:highlight w:val="white"/>
-        </w:rPr>
-        <w:t xml:space="preserve"> </w:t>
+        <w:t xml:space="preserve">. </w:t>
       </w:r>
     </w:p>
     <w:p>
@@ -693,34 +653,31 @@
           <w:color w:val="5F6364"/>
           <w:highlight w:val="white"/>
         </w:rPr>
-        <w:t>The date format should be in “</w:t>
-      </w:r>
-      <w:proofErr w:type="spellStart"/>
+        <w:t>The date format should be in “yyyy-mm-d</w:t>
+      </w:r>
       <w:r>
         <w:rPr>
           <w:rFonts w:ascii="Verdana" w:eastAsia="Verdana" w:hAnsi="Verdana" w:cs="Verdana"/>
           <w:color w:val="5F6364"/>
           <w:highlight w:val="white"/>
         </w:rPr>
-        <w:t>yyyy</w:t>
-      </w:r>
-      <w:proofErr w:type="spellEnd"/>
+        <w:t xml:space="preserve">d” </w:t>
+      </w:r>
       <w:r>
         <w:rPr>
           <w:rFonts w:ascii="Verdana" w:eastAsia="Verdana" w:hAnsi="Verdana" w:cs="Verdana"/>
           <w:color w:val="5F6364"/>
           <w:highlight w:val="white"/>
         </w:rPr>
-        <w:t>-mm-</w:t>
-      </w:r>
-      <w:proofErr w:type="spellStart"/>
+        <w:t xml:space="preserve"> For example, if we give 2024-02-27</w:t>
+      </w:r>
       <w:r>
         <w:rPr>
           <w:rFonts w:ascii="Verdana" w:eastAsia="Verdana" w:hAnsi="Verdana" w:cs="Verdana"/>
           <w:color w:val="5F6364"/>
           <w:highlight w:val="white"/>
         </w:rPr>
-        <w:t>d</w:t>
+        <w:t xml:space="preserve">. It will </w:t>
       </w:r>
       <w:r>
         <w:rPr>
@@ -728,17 +685,15 @@
           <w:color w:val="5F6364"/>
           <w:highlight w:val="white"/>
         </w:rPr>
-        <w:t>d</w:t>
-      </w:r>
-      <w:proofErr w:type="spellEnd"/>
-      <w:proofErr w:type="gramStart"/>
+        <w:t xml:space="preserve"> </w:t>
+      </w:r>
       <w:r>
         <w:rPr>
           <w:rFonts w:ascii="Verdana" w:eastAsia="Verdana" w:hAnsi="Verdana" w:cs="Verdana"/>
           <w:color w:val="5F6364"/>
           <w:highlight w:val="white"/>
         </w:rPr>
-        <w:t xml:space="preserve">” </w:t>
+        <w:t>retu</w:t>
       </w:r>
       <w:r>
         <w:rPr>
@@ -746,66 +701,7 @@
           <w:color w:val="5F6364"/>
           <w:highlight w:val="white"/>
         </w:rPr>
-        <w:t xml:space="preserve"> For</w:t>
-      </w:r>
-      <w:proofErr w:type="gramEnd"/>
-      <w:r>
-        <w:rPr>
-          <w:rFonts w:ascii="Verdana" w:eastAsia="Verdana" w:hAnsi="Verdana" w:cs="Verdana"/>
-          <w:color w:val="5F6364"/>
-          <w:highlight w:val="white"/>
-        </w:rPr>
-        <w:t xml:space="preserve"> example, if we give 2024-02-27</w:t>
-      </w:r>
-      <w:r>
-        <w:rPr>
-          <w:rFonts w:ascii="Verdana" w:eastAsia="Verdana" w:hAnsi="Verdana" w:cs="Verdana"/>
-          <w:color w:val="5F6364"/>
-          <w:highlight w:val="white"/>
-        </w:rPr>
-        <w:t xml:space="preserve">. It </w:t>
-      </w:r>
-      <w:proofErr w:type="gramStart"/>
-      <w:r>
-        <w:rPr>
-          <w:rFonts w:ascii="Verdana" w:eastAsia="Verdana" w:hAnsi="Verdana" w:cs="Verdana"/>
-          <w:color w:val="5F6364"/>
-          <w:highlight w:val="white"/>
-        </w:rPr>
-        <w:t xml:space="preserve">will </w:t>
-      </w:r>
-      <w:r>
-        <w:rPr>
-          <w:rFonts w:ascii="Verdana" w:eastAsia="Verdana" w:hAnsi="Verdana" w:cs="Verdana"/>
-          <w:color w:val="5F6364"/>
-          <w:highlight w:val="white"/>
-        </w:rPr>
-        <w:t xml:space="preserve"> </w:t>
-      </w:r>
-      <w:r>
-        <w:rPr>
-          <w:rFonts w:ascii="Verdana" w:eastAsia="Verdana" w:hAnsi="Verdana" w:cs="Verdana"/>
-          <w:color w:val="5F6364"/>
-          <w:highlight w:val="white"/>
-        </w:rPr>
-        <w:t>retu</w:t>
-      </w:r>
-      <w:r>
-        <w:rPr>
-          <w:rFonts w:ascii="Verdana" w:eastAsia="Verdana" w:hAnsi="Verdana" w:cs="Verdana"/>
-          <w:color w:val="5F6364"/>
-          <w:highlight w:val="white"/>
-        </w:rPr>
-        <w:t>rn</w:t>
-      </w:r>
-      <w:proofErr w:type="gramEnd"/>
-      <w:r>
-        <w:rPr>
-          <w:rFonts w:ascii="Verdana" w:eastAsia="Verdana" w:hAnsi="Verdana" w:cs="Verdana"/>
-          <w:color w:val="5F6364"/>
-          <w:highlight w:val="white"/>
-        </w:rPr>
-        <w:t xml:space="preserve"> the data from that date only</w:t>
+        <w:t>rn the data from that date only</w:t>
       </w:r>
     </w:p>
     <w:p>
@@ -825,43 +721,7 @@
           <w:color w:val="5F6364"/>
           <w:highlight w:val="white"/>
         </w:rPr>
-        <w:t>The type of order should be in &lt;</w:t>
-      </w:r>
-      <w:proofErr w:type="spellStart"/>
-      <w:r>
-        <w:rPr>
-          <w:rFonts w:ascii="Verdana" w:eastAsia="Verdana" w:hAnsi="Verdana" w:cs="Verdana"/>
-          <w:color w:val="5F6364"/>
-          <w:highlight w:val="white"/>
-        </w:rPr>
-        <w:t>str</w:t>
-      </w:r>
-      <w:proofErr w:type="gramStart"/>
-      <w:r>
-        <w:rPr>
-          <w:rFonts w:ascii="Verdana" w:eastAsia="Verdana" w:hAnsi="Verdana" w:cs="Verdana"/>
-          <w:color w:val="5F6364"/>
-          <w:highlight w:val="white"/>
-        </w:rPr>
-        <w:t>:type</w:t>
-      </w:r>
-      <w:proofErr w:type="gramEnd"/>
-      <w:r>
-        <w:rPr>
-          <w:rFonts w:ascii="Verdana" w:eastAsia="Verdana" w:hAnsi="Verdana" w:cs="Verdana"/>
-          <w:color w:val="5F6364"/>
-          <w:highlight w:val="white"/>
-        </w:rPr>
-        <w:t>_of_order</w:t>
-      </w:r>
-      <w:proofErr w:type="spellEnd"/>
-      <w:r>
-        <w:rPr>
-          <w:rFonts w:ascii="Verdana" w:eastAsia="Verdana" w:hAnsi="Verdana" w:cs="Verdana"/>
-          <w:color w:val="5F6364"/>
-          <w:highlight w:val="white"/>
-        </w:rPr>
-        <w:t>&gt;  for example ROC or RD It will return the data from the type chosen (ROC or RD).</w:t>
+        <w:t>The type of order should be in &lt;str:type_of_order&gt;  for example ROC or RD It will return the data from the type chosen (ROC or RD).</w:t>
       </w:r>
     </w:p>
     <w:p>
@@ -886,12 +746,55 @@
           <w:b/>
         </w:rPr>
       </w:pPr>
-      <w:r>
-        <w:rPr>
-          <w:rFonts w:ascii="Verdana" w:eastAsia="Verdana" w:hAnsi="Verdana" w:cs="Verdana"/>
-          <w:b/>
-        </w:rPr>
-        <w:lastRenderedPageBreak/>
+    </w:p>
+    <w:p>
+      <w:pPr>
+        <w:pStyle w:val="normal0"/>
+        <w:spacing w:line="240" w:lineRule="auto"/>
+        <w:ind w:left="-540" w:right="-540" w:hanging="90"/>
+        <w:rPr>
+          <w:rFonts w:ascii="Verdana" w:eastAsia="Verdana" w:hAnsi="Verdana" w:cs="Verdana"/>
+          <w:b/>
+        </w:rPr>
+      </w:pPr>
+    </w:p>
+    <w:p>
+      <w:pPr>
+        <w:pStyle w:val="normal0"/>
+        <w:spacing w:line="240" w:lineRule="auto"/>
+        <w:ind w:left="-540" w:right="-540" w:hanging="90"/>
+        <w:rPr>
+          <w:rFonts w:ascii="Verdana" w:eastAsia="Verdana" w:hAnsi="Verdana" w:cs="Verdana"/>
+          <w:b/>
+        </w:rPr>
+      </w:pPr>
+    </w:p>
+    <w:p>
+      <w:pPr>
+        <w:pStyle w:val="normal0"/>
+        <w:spacing w:line="240" w:lineRule="auto"/>
+        <w:ind w:left="-720" w:right="-540" w:hanging="90"/>
+        <w:rPr>
+          <w:rFonts w:ascii="Verdana" w:eastAsia="Verdana" w:hAnsi="Verdana" w:cs="Verdana"/>
+          <w:b/>
+        </w:rPr>
+      </w:pPr>
+    </w:p>
+    <w:p>
+      <w:pPr>
+        <w:pStyle w:val="normal0"/>
+        <w:spacing w:line="240" w:lineRule="auto"/>
+        <w:ind w:left="-720" w:right="-540" w:hanging="90"/>
+        <w:rPr>
+          <w:rFonts w:ascii="Verdana" w:eastAsia="Verdana" w:hAnsi="Verdana" w:cs="Verdana"/>
+          <w:b/>
+        </w:rPr>
+      </w:pPr>
+      <w:r>
+        <w:rPr>
+          <w:rFonts w:ascii="Verdana" w:eastAsia="Verdana" w:hAnsi="Verdana" w:cs="Verdana"/>
+          <w:b/>
+        </w:rPr>
         <w:t>Request Parameters:</w:t>
       </w:r>
     </w:p>
@@ -1390,6 +1293,8 @@
         <w:rPr>
           <w:rFonts w:ascii="Verdana" w:eastAsia="Verdana" w:hAnsi="Verdana" w:cs="Verdana"/>
           <w:color w:val="5F6364"/>
+          <w:sz w:val="24"/>
+          <w:szCs w:val="24"/>
         </w:rPr>
       </w:pPr>
     </w:p>
@@ -1397,22 +1302,28 @@
       <w:pPr>
         <w:pStyle w:val="normal0"/>
         <w:spacing w:line="360" w:lineRule="auto"/>
-        <w:ind w:left="-630" w:firstLine="630"/>
+        <w:ind w:left="-630"/>
         <w:rPr>
           <w:rFonts w:ascii="Verdana" w:eastAsia="Verdana" w:hAnsi="Verdana" w:cs="Verdana"/>
           <w:b/>
           <w:color w:val="5F6364"/>
-        </w:rPr>
-      </w:pPr>
-      <w:r>
-        <w:rPr>
-          <w:b/>
+          <w:sz w:val="24"/>
+          <w:szCs w:val="24"/>
+        </w:rPr>
+      </w:pPr>
+      <w:r>
+        <w:rPr>
+          <w:b/>
+          <w:sz w:val="24"/>
+          <w:szCs w:val="24"/>
         </w:rPr>
         <w:t>JSON Response</w:t>
       </w:r>
       <w:r>
         <w:rPr>
           <w:b/>
+          <w:sz w:val="24"/>
+          <w:szCs w:val="24"/>
         </w:rPr>
         <w:t xml:space="preserve">    : </w:t>
       </w:r>
@@ -1420,8 +1331,8 @@
         <w:rPr>
           <w:rFonts w:ascii="Segoe UI" w:hAnsi="Segoe UI" w:cs="Segoe UI"/>
           <w:color w:val="212121"/>
-          <w:sz w:val="18"/>
-          <w:szCs w:val="18"/>
+          <w:sz w:val="24"/>
+          <w:szCs w:val="24"/>
           <w:shd w:val="clear" w:color="auto" w:fill="FFFFFF"/>
         </w:rPr>
         <w:t xml:space="preserve"> </w:t>
@@ -1431,8 +1342,8 @@
           <w:rFonts w:ascii="Segoe UI" w:hAnsi="Segoe UI" w:cs="Segoe UI"/>
           <w:b/>
           <w:color w:val="212121"/>
-          <w:sz w:val="18"/>
-          <w:szCs w:val="18"/>
+          <w:sz w:val="24"/>
+          <w:szCs w:val="24"/>
           <w:shd w:val="clear" w:color="auto" w:fill="FFFFFF"/>
         </w:rPr>
         <w:t>http://127.0.0.1:8000/api/v1/ROC/getMcaOrderByDate/?date=2024-02-26&amp;limit=2</w:t>
@@ -1479,7 +1390,7 @@
       </w:tblGrid>
       <w:tr>
         <w:trPr>
-          <w:trHeight w:val="3754"/>
+          <w:trHeight w:val="1960"/>
         </w:trPr>
         <w:tc>
           <w:tcPr>
@@ -1626,27 +1537,7 @@
                 <w:sz w:val="16"/>
                 <w:szCs w:val="16"/>
               </w:rPr>
-              <w:t>"</w:t>
-            </w:r>
-            <w:proofErr w:type="spellStart"/>
-            <w:r>
-              <w:rPr>
-                <w:rFonts w:ascii="Courier New" w:eastAsia="Times New Roman" w:hAnsi="Courier New" w:cs="Courier New"/>
-                <w:color w:val="A31515"/>
-                <w:sz w:val="16"/>
-                <w:szCs w:val="16"/>
-              </w:rPr>
-              <w:t>title_of_order</w:t>
-            </w:r>
-            <w:proofErr w:type="spellEnd"/>
-            <w:r>
-              <w:rPr>
-                <w:rFonts w:ascii="Courier New" w:eastAsia="Times New Roman" w:hAnsi="Courier New" w:cs="Courier New"/>
-                <w:color w:val="A31515"/>
-                <w:sz w:val="16"/>
-                <w:szCs w:val="16"/>
-              </w:rPr>
-              <w:t>"</w:t>
+              <w:t>"title_of_order"</w:t>
             </w:r>
             <w:r>
               <w:rPr>
@@ -1703,27 +1594,7 @@
                 <w:sz w:val="16"/>
                 <w:szCs w:val="16"/>
               </w:rPr>
-              <w:t>"</w:t>
-            </w:r>
-            <w:proofErr w:type="spellStart"/>
-            <w:r>
-              <w:rPr>
-                <w:rFonts w:ascii="Courier New" w:eastAsia="Times New Roman" w:hAnsi="Courier New" w:cs="Courier New"/>
-                <w:color w:val="A31515"/>
-                <w:sz w:val="16"/>
-                <w:szCs w:val="16"/>
-              </w:rPr>
-              <w:t>type_of_order</w:t>
-            </w:r>
-            <w:proofErr w:type="spellEnd"/>
-            <w:r>
-              <w:rPr>
-                <w:rFonts w:ascii="Courier New" w:eastAsia="Times New Roman" w:hAnsi="Courier New" w:cs="Courier New"/>
-                <w:color w:val="A31515"/>
-                <w:sz w:val="16"/>
-                <w:szCs w:val="16"/>
-              </w:rPr>
-              <w:t>"</w:t>
+              <w:t>"type_of_order"</w:t>
             </w:r>
             <w:r>
               <w:rPr>
@@ -1798,27 +1669,7 @@
                 <w:sz w:val="16"/>
                 <w:szCs w:val="16"/>
               </w:rPr>
-              <w:t>"</w:t>
-            </w:r>
-            <w:proofErr w:type="spellStart"/>
-            <w:r>
-              <w:rPr>
-                <w:rFonts w:ascii="Courier New" w:eastAsia="Times New Roman" w:hAnsi="Courier New" w:cs="Courier New"/>
-                <w:color w:val="0451A5"/>
-                <w:sz w:val="16"/>
-                <w:szCs w:val="16"/>
-              </w:rPr>
-              <w:t>Uttarakhand</w:t>
-            </w:r>
-            <w:proofErr w:type="spellEnd"/>
-            <w:r>
-              <w:rPr>
-                <w:rFonts w:ascii="Courier New" w:eastAsia="Times New Roman" w:hAnsi="Courier New" w:cs="Courier New"/>
-                <w:color w:val="0451A5"/>
-                <w:sz w:val="16"/>
-                <w:szCs w:val="16"/>
-              </w:rPr>
-              <w:t>"</w:t>
+              <w:t>"Uttarakhand"</w:t>
             </w:r>
             <w:r>
               <w:rPr>
@@ -1857,27 +1708,7 @@
                 <w:sz w:val="16"/>
                 <w:szCs w:val="16"/>
               </w:rPr>
-              <w:t>"</w:t>
-            </w:r>
-            <w:proofErr w:type="spellStart"/>
-            <w:r>
-              <w:rPr>
-                <w:rFonts w:ascii="Courier New" w:eastAsia="Times New Roman" w:hAnsi="Courier New" w:cs="Courier New"/>
-                <w:color w:val="A31515"/>
-                <w:sz w:val="16"/>
-                <w:szCs w:val="16"/>
-              </w:rPr>
-              <w:t>date_of_order</w:t>
-            </w:r>
-            <w:proofErr w:type="spellEnd"/>
-            <w:r>
-              <w:rPr>
-                <w:rFonts w:ascii="Courier New" w:eastAsia="Times New Roman" w:hAnsi="Courier New" w:cs="Courier New"/>
-                <w:color w:val="A31515"/>
-                <w:sz w:val="16"/>
-                <w:szCs w:val="16"/>
-              </w:rPr>
-              <w:t>"</w:t>
+              <w:t>"date_of_order"</w:t>
             </w:r>
             <w:r>
               <w:rPr>
@@ -1934,27 +1765,7 @@
                 <w:sz w:val="16"/>
                 <w:szCs w:val="16"/>
               </w:rPr>
-              <w:t>"</w:t>
-            </w:r>
-            <w:proofErr w:type="spellStart"/>
-            <w:r>
-              <w:rPr>
-                <w:rFonts w:ascii="Courier New" w:eastAsia="Times New Roman" w:hAnsi="Courier New" w:cs="Courier New"/>
-                <w:color w:val="A31515"/>
-                <w:sz w:val="16"/>
-                <w:szCs w:val="16"/>
-              </w:rPr>
-              <w:t>link_to_order</w:t>
-            </w:r>
-            <w:proofErr w:type="spellEnd"/>
-            <w:r>
-              <w:rPr>
-                <w:rFonts w:ascii="Courier New" w:eastAsia="Times New Roman" w:hAnsi="Courier New" w:cs="Courier New"/>
-                <w:color w:val="A31515"/>
-                <w:sz w:val="16"/>
-                <w:szCs w:val="16"/>
-              </w:rPr>
-              <w:t>"</w:t>
+              <w:t>"link_to_order"</w:t>
             </w:r>
             <w:r>
               <w:rPr>
@@ -2011,27 +1822,7 @@
                 <w:sz w:val="16"/>
                 <w:szCs w:val="16"/>
               </w:rPr>
-              <w:t>"</w:t>
-            </w:r>
-            <w:proofErr w:type="spellStart"/>
-            <w:r>
-              <w:rPr>
-                <w:rFonts w:ascii="Courier New" w:eastAsia="Times New Roman" w:hAnsi="Courier New" w:cs="Courier New"/>
-                <w:color w:val="A31515"/>
-                <w:sz w:val="16"/>
-                <w:szCs w:val="16"/>
-              </w:rPr>
-              <w:t>pdf_file_path</w:t>
-            </w:r>
-            <w:proofErr w:type="spellEnd"/>
-            <w:r>
-              <w:rPr>
-                <w:rFonts w:ascii="Courier New" w:eastAsia="Times New Roman" w:hAnsi="Courier New" w:cs="Courier New"/>
-                <w:color w:val="A31515"/>
-                <w:sz w:val="16"/>
-                <w:szCs w:val="16"/>
-              </w:rPr>
-              <w:t>"</w:t>
+              <w:t>"pdf_file_path"</w:t>
             </w:r>
             <w:r>
               <w:rPr>
@@ -2088,27 +1879,7 @@
                 <w:sz w:val="16"/>
                 <w:szCs w:val="16"/>
               </w:rPr>
-              <w:t>"</w:t>
-            </w:r>
-            <w:proofErr w:type="spellStart"/>
-            <w:r>
-              <w:rPr>
-                <w:rFonts w:ascii="Courier New" w:eastAsia="Times New Roman" w:hAnsi="Courier New" w:cs="Courier New"/>
-                <w:color w:val="A31515"/>
-                <w:sz w:val="16"/>
-                <w:szCs w:val="16"/>
-              </w:rPr>
-              <w:t>pdf_file_name</w:t>
-            </w:r>
-            <w:proofErr w:type="spellEnd"/>
-            <w:r>
-              <w:rPr>
-                <w:rFonts w:ascii="Courier New" w:eastAsia="Times New Roman" w:hAnsi="Courier New" w:cs="Courier New"/>
-                <w:color w:val="A31515"/>
-                <w:sz w:val="16"/>
-                <w:szCs w:val="16"/>
-              </w:rPr>
-              <w:t>"</w:t>
+              <w:t>"pdf_file_name"</w:t>
             </w:r>
             <w:r>
               <w:rPr>
@@ -2165,27 +1936,7 @@
                 <w:sz w:val="16"/>
                 <w:szCs w:val="16"/>
               </w:rPr>
-              <w:t>"</w:t>
-            </w:r>
-            <w:proofErr w:type="spellStart"/>
-            <w:r>
-              <w:rPr>
-                <w:rFonts w:ascii="Courier New" w:eastAsia="Times New Roman" w:hAnsi="Courier New" w:cs="Courier New"/>
-                <w:color w:val="A31515"/>
-                <w:sz w:val="16"/>
-                <w:szCs w:val="16"/>
-              </w:rPr>
-              <w:t>updated_date</w:t>
-            </w:r>
-            <w:proofErr w:type="spellEnd"/>
-            <w:r>
-              <w:rPr>
-                <w:rFonts w:ascii="Courier New" w:eastAsia="Times New Roman" w:hAnsi="Courier New" w:cs="Courier New"/>
-                <w:color w:val="A31515"/>
-                <w:sz w:val="16"/>
-                <w:szCs w:val="16"/>
-              </w:rPr>
-              <w:t>"</w:t>
+              <w:t>"updated_date"</w:t>
             </w:r>
             <w:r>
               <w:rPr>
@@ -2244,27 +1995,7 @@
                 <w:sz w:val="16"/>
                 <w:szCs w:val="16"/>
               </w:rPr>
-              <w:t>"</w:t>
-            </w:r>
-            <w:proofErr w:type="spellStart"/>
-            <w:r>
-              <w:rPr>
-                <w:rFonts w:ascii="Courier New" w:eastAsia="Times New Roman" w:hAnsi="Courier New" w:cs="Courier New"/>
-                <w:color w:val="A31515"/>
-                <w:sz w:val="16"/>
-                <w:szCs w:val="16"/>
-              </w:rPr>
-              <w:t>date_scraped</w:t>
-            </w:r>
-            <w:proofErr w:type="spellEnd"/>
-            <w:r>
-              <w:rPr>
-                <w:rFonts w:ascii="Courier New" w:eastAsia="Times New Roman" w:hAnsi="Courier New" w:cs="Courier New"/>
-                <w:color w:val="A31515"/>
-                <w:sz w:val="16"/>
-                <w:szCs w:val="16"/>
-              </w:rPr>
-              <w:t>"</w:t>
+              <w:t>"date_scraped"</w:t>
             </w:r>
             <w:r>
               <w:rPr>
@@ -2354,27 +2085,7 @@
                 <w:sz w:val="16"/>
                 <w:szCs w:val="16"/>
               </w:rPr>
-              <w:t>"</w:t>
-            </w:r>
-            <w:proofErr w:type="spellStart"/>
-            <w:r>
-              <w:rPr>
-                <w:rFonts w:ascii="Courier New" w:eastAsia="Times New Roman" w:hAnsi="Courier New" w:cs="Courier New"/>
-                <w:color w:val="A31515"/>
-                <w:sz w:val="16"/>
-                <w:szCs w:val="16"/>
-              </w:rPr>
-              <w:t>title_of_order</w:t>
-            </w:r>
-            <w:proofErr w:type="spellEnd"/>
-            <w:r>
-              <w:rPr>
-                <w:rFonts w:ascii="Courier New" w:eastAsia="Times New Roman" w:hAnsi="Courier New" w:cs="Courier New"/>
-                <w:color w:val="A31515"/>
-                <w:sz w:val="16"/>
-                <w:szCs w:val="16"/>
-              </w:rPr>
-              <w:t>"</w:t>
+              <w:t>"title_of_order"</w:t>
             </w:r>
             <w:r>
               <w:rPr>
@@ -2392,27 +2103,7 @@
                 <w:sz w:val="16"/>
                 <w:szCs w:val="16"/>
               </w:rPr>
-              <w:t xml:space="preserve">"Adjudication order passed under Section 454 of the Companies Act, 2013 in the matter of </w:t>
-            </w:r>
-            <w:proofErr w:type="spellStart"/>
-            <w:r>
-              <w:rPr>
-                <w:rFonts w:ascii="Courier New" w:eastAsia="Times New Roman" w:hAnsi="Courier New" w:cs="Courier New"/>
-                <w:color w:val="0451A5"/>
-                <w:sz w:val="16"/>
-                <w:szCs w:val="16"/>
-              </w:rPr>
-              <w:t>Utkal</w:t>
-            </w:r>
-            <w:proofErr w:type="spellEnd"/>
-            <w:r>
-              <w:rPr>
-                <w:rFonts w:ascii="Courier New" w:eastAsia="Times New Roman" w:hAnsi="Courier New" w:cs="Courier New"/>
-                <w:color w:val="0451A5"/>
-                <w:sz w:val="16"/>
-                <w:szCs w:val="16"/>
-              </w:rPr>
-              <w:t xml:space="preserve"> Chamber of Commerce and Industry Limited"</w:t>
+              <w:t>"Adjudication order passed under Section 454 of the Companies Act, 2013 in the matter of Utkal Chamber of Commerce and Industry Limited"</w:t>
             </w:r>
             <w:r>
               <w:rPr>
@@ -2451,27 +2142,7 @@
                 <w:sz w:val="16"/>
                 <w:szCs w:val="16"/>
               </w:rPr>
-              <w:t>"</w:t>
-            </w:r>
-            <w:proofErr w:type="spellStart"/>
-            <w:r>
-              <w:rPr>
-                <w:rFonts w:ascii="Courier New" w:eastAsia="Times New Roman" w:hAnsi="Courier New" w:cs="Courier New"/>
-                <w:color w:val="A31515"/>
-                <w:sz w:val="16"/>
-                <w:szCs w:val="16"/>
-              </w:rPr>
-              <w:t>type_of_order</w:t>
-            </w:r>
-            <w:proofErr w:type="spellEnd"/>
-            <w:r>
-              <w:rPr>
-                <w:rFonts w:ascii="Courier New" w:eastAsia="Times New Roman" w:hAnsi="Courier New" w:cs="Courier New"/>
-                <w:color w:val="A31515"/>
-                <w:sz w:val="16"/>
-                <w:szCs w:val="16"/>
-              </w:rPr>
-              <w:t>"</w:t>
+              <w:t>"type_of_order"</w:t>
             </w:r>
             <w:r>
               <w:rPr>
@@ -2585,27 +2256,7 @@
                 <w:sz w:val="16"/>
                 <w:szCs w:val="16"/>
               </w:rPr>
-              <w:t>"</w:t>
-            </w:r>
-            <w:proofErr w:type="spellStart"/>
-            <w:r>
-              <w:rPr>
-                <w:rFonts w:ascii="Courier New" w:eastAsia="Times New Roman" w:hAnsi="Courier New" w:cs="Courier New"/>
-                <w:color w:val="A31515"/>
-                <w:sz w:val="16"/>
-                <w:szCs w:val="16"/>
-              </w:rPr>
-              <w:t>date_of_order</w:t>
-            </w:r>
-            <w:proofErr w:type="spellEnd"/>
-            <w:r>
-              <w:rPr>
-                <w:rFonts w:ascii="Courier New" w:eastAsia="Times New Roman" w:hAnsi="Courier New" w:cs="Courier New"/>
-                <w:color w:val="A31515"/>
-                <w:sz w:val="16"/>
-                <w:szCs w:val="16"/>
-              </w:rPr>
-              <w:t>"</w:t>
+              <w:t>"date_of_order"</w:t>
             </w:r>
             <w:r>
               <w:rPr>
@@ -2662,27 +2313,7 @@
                 <w:sz w:val="16"/>
                 <w:szCs w:val="16"/>
               </w:rPr>
-              <w:t>"</w:t>
-            </w:r>
-            <w:proofErr w:type="spellStart"/>
-            <w:r>
-              <w:rPr>
-                <w:rFonts w:ascii="Courier New" w:eastAsia="Times New Roman" w:hAnsi="Courier New" w:cs="Courier New"/>
-                <w:color w:val="A31515"/>
-                <w:sz w:val="16"/>
-                <w:szCs w:val="16"/>
-              </w:rPr>
-              <w:t>link_to_order</w:t>
-            </w:r>
-            <w:proofErr w:type="spellEnd"/>
-            <w:r>
-              <w:rPr>
-                <w:rFonts w:ascii="Courier New" w:eastAsia="Times New Roman" w:hAnsi="Courier New" w:cs="Courier New"/>
-                <w:color w:val="A31515"/>
-                <w:sz w:val="16"/>
-                <w:szCs w:val="16"/>
-              </w:rPr>
-              <w:t>"</w:t>
+              <w:t>"link_to_order"</w:t>
             </w:r>
             <w:r>
               <w:rPr>
@@ -2739,27 +2370,7 @@
                 <w:sz w:val="16"/>
                 <w:szCs w:val="16"/>
               </w:rPr>
-              <w:t>"</w:t>
-            </w:r>
-            <w:proofErr w:type="spellStart"/>
-            <w:r>
-              <w:rPr>
-                <w:rFonts w:ascii="Courier New" w:eastAsia="Times New Roman" w:hAnsi="Courier New" w:cs="Courier New"/>
-                <w:color w:val="A31515"/>
-                <w:sz w:val="16"/>
-                <w:szCs w:val="16"/>
-              </w:rPr>
-              <w:t>pdf_file_path</w:t>
-            </w:r>
-            <w:proofErr w:type="spellEnd"/>
-            <w:r>
-              <w:rPr>
-                <w:rFonts w:ascii="Courier New" w:eastAsia="Times New Roman" w:hAnsi="Courier New" w:cs="Courier New"/>
-                <w:color w:val="A31515"/>
-                <w:sz w:val="16"/>
-                <w:szCs w:val="16"/>
-              </w:rPr>
-              <w:t>"</w:t>
+              <w:t>"pdf_file_path"</w:t>
             </w:r>
             <w:r>
               <w:rPr>
@@ -2816,27 +2427,7 @@
                 <w:sz w:val="16"/>
                 <w:szCs w:val="16"/>
               </w:rPr>
-              <w:t>"</w:t>
-            </w:r>
-            <w:proofErr w:type="spellStart"/>
-            <w:r>
-              <w:rPr>
-                <w:rFonts w:ascii="Courier New" w:eastAsia="Times New Roman" w:hAnsi="Courier New" w:cs="Courier New"/>
-                <w:color w:val="A31515"/>
-                <w:sz w:val="16"/>
-                <w:szCs w:val="16"/>
-              </w:rPr>
-              <w:t>pdf_file_name</w:t>
-            </w:r>
-            <w:proofErr w:type="spellEnd"/>
-            <w:r>
-              <w:rPr>
-                <w:rFonts w:ascii="Courier New" w:eastAsia="Times New Roman" w:hAnsi="Courier New" w:cs="Courier New"/>
-                <w:color w:val="A31515"/>
-                <w:sz w:val="16"/>
-                <w:szCs w:val="16"/>
-              </w:rPr>
-              <w:t>"</w:t>
+              <w:t>"pdf_file_name"</w:t>
             </w:r>
             <w:r>
               <w:rPr>
@@ -2884,6 +2475,7 @@
                 <w:sz w:val="16"/>
                 <w:szCs w:val="16"/>
               </w:rPr>
+              <w:lastRenderedPageBreak/>
               <w:t xml:space="preserve">            </w:t>
             </w:r>
             <w:r>
@@ -2893,27 +2485,7 @@
                 <w:sz w:val="16"/>
                 <w:szCs w:val="16"/>
               </w:rPr>
-              <w:t>"</w:t>
-            </w:r>
-            <w:proofErr w:type="spellStart"/>
-            <w:r>
-              <w:rPr>
-                <w:rFonts w:ascii="Courier New" w:eastAsia="Times New Roman" w:hAnsi="Courier New" w:cs="Courier New"/>
-                <w:color w:val="A31515"/>
-                <w:sz w:val="16"/>
-                <w:szCs w:val="16"/>
-              </w:rPr>
-              <w:t>updated_date</w:t>
-            </w:r>
-            <w:proofErr w:type="spellEnd"/>
-            <w:r>
-              <w:rPr>
-                <w:rFonts w:ascii="Courier New" w:eastAsia="Times New Roman" w:hAnsi="Courier New" w:cs="Courier New"/>
-                <w:color w:val="A31515"/>
-                <w:sz w:val="16"/>
-                <w:szCs w:val="16"/>
-              </w:rPr>
-              <w:t>"</w:t>
+              <w:t>"updated_date"</w:t>
             </w:r>
             <w:r>
               <w:rPr>
@@ -2963,7 +2535,6 @@
                 <w:sz w:val="16"/>
                 <w:szCs w:val="16"/>
               </w:rPr>
-              <w:lastRenderedPageBreak/>
               <w:t xml:space="preserve">            </w:t>
             </w:r>
             <w:r>
@@ -2973,27 +2544,7 @@
                 <w:sz w:val="16"/>
                 <w:szCs w:val="16"/>
               </w:rPr>
-              <w:t>"</w:t>
-            </w:r>
-            <w:proofErr w:type="spellStart"/>
-            <w:r>
-              <w:rPr>
-                <w:rFonts w:ascii="Courier New" w:eastAsia="Times New Roman" w:hAnsi="Courier New" w:cs="Courier New"/>
-                <w:color w:val="A31515"/>
-                <w:sz w:val="16"/>
-                <w:szCs w:val="16"/>
-              </w:rPr>
-              <w:t>date_scraped</w:t>
-            </w:r>
-            <w:proofErr w:type="spellEnd"/>
-            <w:r>
-              <w:rPr>
-                <w:rFonts w:ascii="Courier New" w:eastAsia="Times New Roman" w:hAnsi="Courier New" w:cs="Courier New"/>
-                <w:color w:val="A31515"/>
-                <w:sz w:val="16"/>
-                <w:szCs w:val="16"/>
-              </w:rPr>
-              <w:t>"</w:t>
+              <w:t>"date_scraped"</w:t>
             </w:r>
             <w:r>
               <w:rPr>
@@ -3083,27 +2634,7 @@
                 <w:sz w:val="18"/>
                 <w:szCs w:val="18"/>
               </w:rPr>
-              <w:t>"</w:t>
-            </w:r>
-            <w:proofErr w:type="spellStart"/>
-            <w:r>
-              <w:rPr>
-                <w:rFonts w:ascii="Courier New" w:eastAsia="Times New Roman" w:hAnsi="Courier New" w:cs="Courier New"/>
-                <w:color w:val="A31515"/>
-                <w:sz w:val="18"/>
-                <w:szCs w:val="18"/>
-              </w:rPr>
-              <w:t>total_count</w:t>
-            </w:r>
-            <w:proofErr w:type="spellEnd"/>
-            <w:r>
-              <w:rPr>
-                <w:rFonts w:ascii="Courier New" w:eastAsia="Times New Roman" w:hAnsi="Courier New" w:cs="Courier New"/>
-                <w:color w:val="A31515"/>
-                <w:sz w:val="18"/>
-                <w:szCs w:val="18"/>
-              </w:rPr>
-              <w:t>"</w:t>
+              <w:t>"total_count"</w:t>
             </w:r>
             <w:r>
               <w:rPr>
@@ -3160,27 +2691,7 @@
                 <w:sz w:val="18"/>
                 <w:szCs w:val="18"/>
               </w:rPr>
-              <w:t>"</w:t>
-            </w:r>
-            <w:proofErr w:type="spellStart"/>
-            <w:r>
-              <w:rPr>
-                <w:rFonts w:ascii="Courier New" w:eastAsia="Times New Roman" w:hAnsi="Courier New" w:cs="Courier New"/>
-                <w:color w:val="A31515"/>
-                <w:sz w:val="18"/>
-                <w:szCs w:val="18"/>
-              </w:rPr>
-              <w:t>total_pdf_download_link</w:t>
-            </w:r>
-            <w:proofErr w:type="spellEnd"/>
-            <w:r>
-              <w:rPr>
-                <w:rFonts w:ascii="Courier New" w:eastAsia="Times New Roman" w:hAnsi="Courier New" w:cs="Courier New"/>
-                <w:color w:val="A31515"/>
-                <w:sz w:val="18"/>
-                <w:szCs w:val="18"/>
-              </w:rPr>
-              <w:t>"</w:t>
+              <w:t>"total_pdf_download_link"</w:t>
             </w:r>
             <w:r>
               <w:rPr>
@@ -3239,44 +2750,9 @@
         <w:ind w:left="-540" w:right="-540" w:hanging="90"/>
         <w:rPr>
           <w:rFonts w:ascii="Verdana" w:eastAsia="Verdana" w:hAnsi="Verdana" w:cs="Verdana"/>
-          <w:color w:val="5F6364"/>
-          <w:highlight w:val="white"/>
-        </w:rPr>
-      </w:pPr>
-      <w:r>
-        <w:rPr>
-          <w:rFonts w:ascii="Verdana" w:eastAsia="Verdana" w:hAnsi="Verdana" w:cs="Verdana"/>
-          <w:b/>
-        </w:rPr>
-        <w:lastRenderedPageBreak/>
-        <w:t>JSON “result” value:</w:t>
-      </w:r>
-      <w:r>
-        <w:rPr>
-          <w:rFonts w:ascii="Verdana" w:eastAsia="Verdana" w:hAnsi="Verdana" w:cs="Verdana"/>
-          <w:color w:val="5F6364"/>
-          <w:highlight w:val="white"/>
-        </w:rPr>
-        <w:t xml:space="preserve"> In this function the possible values of the above JSON result field </w:t>
-      </w:r>
-      <w:proofErr w:type="gramStart"/>
-      <w:r>
-        <w:rPr>
-          <w:rFonts w:ascii="Verdana" w:eastAsia="Verdana" w:hAnsi="Verdana" w:cs="Verdana"/>
-          <w:color w:val="5F6364"/>
-          <w:highlight w:val="white"/>
-        </w:rPr>
-        <w:t>are :</w:t>
-      </w:r>
-      <w:proofErr w:type="gramEnd"/>
-      <w:r>
-        <w:rPr>
-          <w:rFonts w:ascii="Verdana" w:eastAsia="Verdana" w:hAnsi="Verdana" w:cs="Verdana"/>
-          <w:color w:val="5F6364"/>
-          <w:highlight w:val="white"/>
-        </w:rPr>
-        <w:t xml:space="preserve">  </w:t>
-      </w:r>
+          <w:b/>
+        </w:rPr>
+      </w:pPr>
     </w:p>
     <w:p>
       <w:pPr>
@@ -3292,8 +2768,61 @@
         <w:ind w:left="-540" w:right="-540" w:hanging="90"/>
         <w:rPr>
           <w:rFonts w:ascii="Verdana" w:eastAsia="Verdana" w:hAnsi="Verdana" w:cs="Verdana"/>
+          <w:b/>
+        </w:rPr>
+      </w:pPr>
+    </w:p>
+    <w:p>
+      <w:pPr>
+        <w:pStyle w:val="normal0"/>
+        <w:pBdr>
+          <w:top w:val="nil"/>
+          <w:left w:val="nil"/>
+          <w:bottom w:val="nil"/>
+          <w:right w:val="nil"/>
+          <w:between w:val="nil"/>
+        </w:pBdr>
+        <w:spacing w:line="360" w:lineRule="auto"/>
+        <w:ind w:left="-540" w:right="-540" w:hanging="90"/>
+        <w:rPr>
+          <w:rFonts w:ascii="Verdana" w:eastAsia="Verdana" w:hAnsi="Verdana" w:cs="Verdana"/>
           <w:color w:val="5F6364"/>
           <w:highlight w:val="white"/>
+        </w:rPr>
+      </w:pPr>
+      <w:r>
+        <w:rPr>
+          <w:rFonts w:ascii="Verdana" w:eastAsia="Verdana" w:hAnsi="Verdana" w:cs="Verdana"/>
+          <w:b/>
+        </w:rPr>
+        <w:t>JSON “result” value:</w:t>
+      </w:r>
+      <w:r>
+        <w:rPr>
+          <w:rFonts w:ascii="Verdana" w:eastAsia="Verdana" w:hAnsi="Verdana" w:cs="Verdana"/>
+          <w:color w:val="5F6364"/>
+          <w:highlight w:val="white"/>
+        </w:rPr>
+        <w:t xml:space="preserve"> In this function the possible values of the above JSON result field are :  </w:t>
+      </w:r>
+    </w:p>
+    <w:p>
+      <w:pPr>
+        <w:pStyle w:val="normal0"/>
+        <w:pBdr>
+          <w:top w:val="nil"/>
+          <w:left w:val="nil"/>
+          <w:bottom w:val="nil"/>
+          <w:right w:val="nil"/>
+          <w:between w:val="nil"/>
+        </w:pBdr>
+        <w:spacing w:line="360" w:lineRule="auto"/>
+        <w:ind w:left="-540" w:right="-540" w:hanging="90"/>
+        <w:rPr>
+          <w:rFonts w:ascii="Times New Roman" w:eastAsia="Verdana" w:hAnsi="Times New Roman" w:cs="Times New Roman"/>
+          <w:color w:val="0D0D0D" w:themeColor="text1" w:themeTint="F2"/>
+          <w:sz w:val="24"/>
+          <w:szCs w:val="24"/>
         </w:rPr>
       </w:pPr>
       <w:r>
@@ -3353,16 +2882,7 @@
           <w:color w:val="5F6364"/>
           <w:highlight w:val="white"/>
         </w:rPr>
-        <w:t>-</w:t>
-      </w:r>
-      <w:proofErr w:type="gramStart"/>
-      <w:r>
-        <w:rPr>
-          <w:rFonts w:ascii="Verdana" w:eastAsia="Verdana" w:hAnsi="Verdana" w:cs="Verdana"/>
-          <w:color w:val="5F6364"/>
-          <w:highlight w:val="white"/>
-        </w:rPr>
-        <w:t>“</w:t>
+        <w:t>-“</w:t>
       </w:r>
       <w:r>
         <w:rPr>
@@ -3373,60 +2893,52 @@
         </w:rPr>
         <w:t xml:space="preserve"> </w:t>
       </w:r>
-      <w:proofErr w:type="spellStart"/>
       <w:r>
         <w:rPr>
           <w:rFonts w:ascii="Courier New" w:eastAsia="Times New Roman" w:hAnsi="Courier New" w:cs="Courier New"/>
           <w:color w:val="A31515"/>
-          <w:sz w:val="18"/>
-          <w:szCs w:val="18"/>
-        </w:rPr>
-        <w:t>total</w:t>
-      </w:r>
-      <w:proofErr w:type="gramEnd"/>
-      <w:r>
-        <w:rPr>
-          <w:rFonts w:ascii="Courier New" w:eastAsia="Times New Roman" w:hAnsi="Courier New" w:cs="Courier New"/>
-          <w:color w:val="A31515"/>
-          <w:sz w:val="18"/>
-          <w:szCs w:val="18"/>
-        </w:rPr>
-        <w:t>_pdf_download_link</w:t>
-      </w:r>
-      <w:proofErr w:type="spellEnd"/>
+          <w:sz w:val="24"/>
+          <w:szCs w:val="24"/>
+        </w:rPr>
+        <w:t>total_pdf_download_link</w:t>
+      </w:r>
       <w:r>
         <w:rPr>
           <w:rFonts w:ascii="Verdana" w:eastAsia="Verdana" w:hAnsi="Verdana" w:cs="Verdana"/>
           <w:color w:val="5F6364"/>
-          <w:highlight w:val="white"/>
-        </w:rPr>
-        <w:t xml:space="preserve">“ </w:t>
+          <w:sz w:val="24"/>
+          <w:szCs w:val="24"/>
+          <w:highlight w:val="white"/>
+        </w:rPr>
+        <w:t>“</w:t>
       </w:r>
       <w:r>
         <w:rPr>
           <w:rFonts w:ascii="Verdana" w:eastAsia="Verdana" w:hAnsi="Verdana" w:cs="Verdana"/>
           <w:color w:val="5F6364"/>
-          <w:highlight w:val="white"/>
-        </w:rPr>
-        <w:t xml:space="preserve">which provides a zip file of all the </w:t>
-      </w:r>
-      <w:proofErr w:type="spellStart"/>
+          <w:sz w:val="24"/>
+          <w:szCs w:val="24"/>
+          <w:highlight w:val="white"/>
+        </w:rPr>
+        <w:t xml:space="preserve"> </w:t>
+      </w:r>
       <w:r>
         <w:rPr>
           <w:rFonts w:ascii="Verdana" w:eastAsia="Verdana" w:hAnsi="Verdana" w:cs="Verdana"/>
           <w:color w:val="5F6364"/>
-          <w:highlight w:val="white"/>
-        </w:rPr>
-        <w:t>pdf</w:t>
-      </w:r>
-      <w:proofErr w:type="spellEnd"/>
+          <w:sz w:val="24"/>
+          <w:szCs w:val="24"/>
+          <w:highlight w:val="white"/>
+        </w:rPr>
+        <w:t xml:space="preserve"> </w:t>
+      </w:r>
       <w:r>
         <w:rPr>
           <w:rFonts w:ascii="Verdana" w:eastAsia="Verdana" w:hAnsi="Verdana" w:cs="Verdana"/>
           <w:color w:val="5F6364"/>
           <w:highlight w:val="white"/>
         </w:rPr>
-        <w:t xml:space="preserve"> received as output from the particular parameters given as input (type of order,</w:t>
+        <w:t>which provides a zip file of all the pdf received as output from the particular parameters given as input (type of order,</w:t>
       </w:r>
       <w:r>
         <w:rPr>
@@ -3468,23 +2980,663 @@
         </w:rPr>
         <w:t>).</w:t>
       </w:r>
-    </w:p>
-    <w:p>
-      <w:pPr>
-        <w:pStyle w:val="normal0"/>
+      <w:r>
+        <w:rPr>
+          <w:rFonts w:ascii="Times New Roman" w:eastAsia="Verdana" w:hAnsi="Times New Roman" w:cs="Times New Roman"/>
+          <w:color w:val="0D0D0D" w:themeColor="text1" w:themeTint="F2"/>
+          <w:sz w:val="24"/>
+          <w:szCs w:val="24"/>
+          <w:highlight w:val="white"/>
+        </w:rPr>
+        <w:t xml:space="preserve"> </w:t>
+      </w:r>
+      <w:r>
+        <w:rPr>
+          <w:rFonts w:ascii="Bahnschrift SemiLight" w:eastAsia="Verdana" w:hAnsi="Bahnschrift SemiLight" w:cs="Times New Roman"/>
+          <w:color w:val="404040" w:themeColor="text1" w:themeTint="BF"/>
+          <w:sz w:val="24"/>
+          <w:szCs w:val="24"/>
+          <w:highlight w:val="white"/>
+        </w:rPr>
+        <w:t xml:space="preserve">Also pdf  file is downloaded as respective folder wise in zipfile. For example </w:t>
+      </w:r>
+      <w:r>
+        <w:rPr>
+          <w:rFonts w:ascii="Bahnschrift SemiLight" w:eastAsia="Verdana" w:hAnsi="Bahnschrift SemiLight" w:cs="Times New Roman"/>
+          <w:color w:val="404040" w:themeColor="text1" w:themeTint="BF"/>
+          <w:sz w:val="24"/>
+          <w:szCs w:val="24"/>
+        </w:rPr>
+        <w:t>following folder structure is downloaded.</w:t>
+      </w:r>
+      <w:r>
+        <w:rPr>
+          <w:rFonts w:ascii="Times New Roman" w:eastAsia="Verdana" w:hAnsi="Times New Roman" w:cs="Times New Roman"/>
+          <w:color w:val="0D0D0D" w:themeColor="text1" w:themeTint="F2"/>
+          <w:sz w:val="24"/>
+          <w:szCs w:val="24"/>
+        </w:rPr>
+        <w:t xml:space="preserve"> </w:t>
+      </w:r>
+    </w:p>
+    <w:p>
+      <w:pPr>
+        <w:pStyle w:val="normal0"/>
+        <w:pBdr>
+          <w:top w:val="nil"/>
+          <w:left w:val="nil"/>
+          <w:bottom w:val="nil"/>
+          <w:right w:val="nil"/>
+          <w:between w:val="nil"/>
+        </w:pBdr>
         <w:spacing w:line="360" w:lineRule="auto"/>
         <w:ind w:left="-540" w:right="-540" w:hanging="90"/>
         <w:rPr>
-          <w:rFonts w:ascii="Verdana" w:eastAsia="Verdana" w:hAnsi="Verdana" w:cs="Verdana"/>
-          <w:color w:val="5F6364"/>
-          <w:highlight w:val="white"/>
-        </w:rPr>
-      </w:pPr>
-    </w:p>
-    <w:p>
-      <w:pPr>
-        <w:pStyle w:val="normal0"/>
+          <w:rFonts w:ascii="Times New Roman" w:eastAsia="Verdana" w:hAnsi="Times New Roman" w:cs="Times New Roman"/>
+          <w:color w:val="0D0D0D" w:themeColor="text1" w:themeTint="F2"/>
+          <w:sz w:val="24"/>
+          <w:szCs w:val="24"/>
+        </w:rPr>
+      </w:pPr>
+    </w:p>
+    <w:p>
+      <w:pPr>
+        <w:pStyle w:val="normal0"/>
+        <w:pBdr>
+          <w:top w:val="nil"/>
+          <w:left w:val="nil"/>
+          <w:bottom w:val="nil"/>
+          <w:right w:val="nil"/>
+          <w:between w:val="nil"/>
+        </w:pBdr>
+        <w:spacing w:line="360" w:lineRule="auto"/>
         <w:ind w:left="-540" w:right="-540" w:hanging="90"/>
+        <w:rPr>
+          <w:rFonts w:ascii="Courier New" w:eastAsia="Times New Roman" w:hAnsi="Courier New" w:cs="Courier New"/>
+          <w:color w:val="FF0000"/>
+          <w:sz w:val="20"/>
+          <w:szCs w:val="20"/>
+        </w:rPr>
+      </w:pPr>
+      <w:r>
+        <w:rPr>
+          <w:rFonts w:ascii="Times New Roman" w:eastAsia="Verdana" w:hAnsi="Times New Roman" w:cs="Times New Roman"/>
+          <w:color w:val="0D0D0D" w:themeColor="text1" w:themeTint="F2"/>
+          <w:sz w:val="24"/>
+          <w:szCs w:val="24"/>
+        </w:rPr>
+        <w:t xml:space="preserve">   </w:t>
+      </w:r>
+      <w:r>
+        <w:rPr>
+          <w:rFonts w:ascii="Courier New" w:eastAsia="Times New Roman" w:hAnsi="Courier New" w:cs="Courier New"/>
+          <w:color w:val="FF0000"/>
+          <w:sz w:val="20"/>
+          <w:szCs w:val="20"/>
+        </w:rPr>
+        <w:t>"downloaded_documents\\ROC\\2024\\February\\LLP-STRIKE-OFF-2024-20240223.pdf",</w:t>
+      </w:r>
+    </w:p>
+    <w:p>
+      <w:pPr>
+        <w:pStyle w:val="normal0"/>
+        <w:pBdr>
+          <w:top w:val="nil"/>
+          <w:left w:val="nil"/>
+          <w:bottom w:val="nil"/>
+          <w:right w:val="nil"/>
+          <w:between w:val="nil"/>
+        </w:pBdr>
+        <w:spacing w:line="360" w:lineRule="auto"/>
+        <w:ind w:left="-450" w:right="-540" w:hanging="90"/>
+        <w:rPr>
+          <w:rFonts w:ascii="Courier New" w:eastAsia="Times New Roman" w:hAnsi="Courier New" w:cs="Courier New"/>
+          <w:color w:val="FF0000"/>
+          <w:sz w:val="20"/>
+          <w:szCs w:val="20"/>
+        </w:rPr>
+      </w:pPr>
+      <w:r>
+        <w:rPr>
+          <w:rFonts w:ascii="Courier New" w:eastAsia="Times New Roman" w:hAnsi="Courier New" w:cs="Courier New"/>
+          <w:color w:val="FF0000"/>
+          <w:sz w:val="20"/>
+          <w:szCs w:val="20"/>
+        </w:rPr>
+        <w:t xml:space="preserve"> </w:t>
+      </w:r>
+      <w:r>
+        <w:rPr>
+          <w:rFonts w:ascii="Courier New" w:eastAsia="Times New Roman" w:hAnsi="Courier New" w:cs="Courier New"/>
+          <w:color w:val="FF0000"/>
+          <w:sz w:val="20"/>
+          <w:szCs w:val="20"/>
+        </w:rPr>
+        <w:t>"downloaded_documents\\ROC\\2024\\February\\Utkal-Chamber-Of-Commerce-And</w:t>
+      </w:r>
+      <w:r>
+        <w:rPr>
+          <w:rFonts w:ascii="Courier New" w:eastAsia="Times New Roman" w:hAnsi="Courier New" w:cs="Courier New"/>
+          <w:color w:val="FF0000"/>
+          <w:sz w:val="20"/>
+          <w:szCs w:val="20"/>
+        </w:rPr>
+        <w:t>-Industry-</w:t>
+      </w:r>
+      <w:r>
+        <w:rPr>
+          <w:rFonts w:ascii="Courier New" w:eastAsia="Times New Roman" w:hAnsi="Courier New" w:cs="Courier New"/>
+          <w:color w:val="FF0000"/>
+          <w:sz w:val="20"/>
+          <w:szCs w:val="20"/>
+        </w:rPr>
+        <w:t xml:space="preserve">   </w:t>
+      </w:r>
+      <w:r>
+        <w:rPr>
+          <w:rFonts w:ascii="Courier New" w:eastAsia="Times New Roman" w:hAnsi="Courier New" w:cs="Courier New"/>
+          <w:color w:val="FF0000"/>
+          <w:sz w:val="20"/>
+          <w:szCs w:val="20"/>
+        </w:rPr>
+        <w:t>Limited-20240221.pdf"</w:t>
+      </w:r>
+    </w:p>
+    <w:p>
+      <w:pPr>
+        <w:pStyle w:val="normal0"/>
+        <w:pBdr>
+          <w:top w:val="nil"/>
+          <w:left w:val="nil"/>
+          <w:bottom w:val="nil"/>
+          <w:right w:val="nil"/>
+          <w:between w:val="nil"/>
+        </w:pBdr>
+        <w:spacing w:line="360" w:lineRule="auto"/>
+        <w:ind w:left="-540" w:right="-540" w:hanging="90"/>
+        <w:rPr>
+          <w:rFonts w:ascii="Courier New" w:eastAsia="Times New Roman" w:hAnsi="Courier New" w:cs="Courier New"/>
+          <w:color w:val="FF0000"/>
+          <w:sz w:val="20"/>
+          <w:szCs w:val="20"/>
+        </w:rPr>
+      </w:pPr>
+    </w:p>
+    <w:p>
+      <w:pPr>
+        <w:pStyle w:val="normal0"/>
+        <w:pBdr>
+          <w:top w:val="nil"/>
+          <w:left w:val="nil"/>
+          <w:bottom w:val="nil"/>
+          <w:right w:val="nil"/>
+          <w:between w:val="nil"/>
+        </w:pBdr>
+        <w:spacing w:line="360" w:lineRule="auto"/>
+        <w:ind w:left="-540" w:right="-540" w:hanging="90"/>
+        <w:rPr>
+          <w:rFonts w:ascii="Courier New" w:eastAsia="Times New Roman" w:hAnsi="Courier New" w:cs="Courier New"/>
+          <w:color w:val="FF0000"/>
+          <w:sz w:val="20"/>
+          <w:szCs w:val="20"/>
+        </w:rPr>
+      </w:pPr>
+    </w:p>
+    <w:p>
+      <w:pPr>
+        <w:pStyle w:val="HTMLPreformatted"/>
+        <w:pBdr>
+          <w:top w:val="single" w:sz="4" w:space="4" w:color="E1E1E8"/>
+          <w:left w:val="single" w:sz="4" w:space="5" w:color="E1E1E8"/>
+          <w:bottom w:val="single" w:sz="4" w:space="0" w:color="E1E1E8"/>
+          <w:right w:val="single" w:sz="4" w:space="5" w:color="E1E1E8"/>
+        </w:pBdr>
+        <w:shd w:val="clear" w:color="auto" w:fill="F7F7F9"/>
+        <w:wordWrap w:val="0"/>
+        <w:spacing w:after="113"/>
+        <w:rPr>
+          <w:rStyle w:val="meta"/>
+          <w:rFonts w:ascii="Consolas" w:hAnsi="Consolas"/>
+          <w:color w:val="333333"/>
+          <w:sz w:val="14"/>
+          <w:szCs w:val="14"/>
+        </w:rPr>
+      </w:pPr>
+      <w:r>
+        <w:rPr>
+          <w:rFonts w:ascii="Times New Roman" w:eastAsia="Verdana" w:hAnsi="Times New Roman" w:cs="Times New Roman"/>
+          <w:b/>
+          <w:color w:val="0D0D0D" w:themeColor="text1" w:themeTint="F2"/>
+          <w:sz w:val="24"/>
+          <w:szCs w:val="24"/>
+        </w:rPr>
+        <w:t>Note</w:t>
+      </w:r>
+      <w:r>
+        <w:rPr>
+          <w:rFonts w:ascii="Times New Roman" w:eastAsia="Verdana" w:hAnsi="Times New Roman" w:cs="Times New Roman"/>
+          <w:color w:val="0D0D0D" w:themeColor="text1" w:themeTint="F2"/>
+          <w:sz w:val="24"/>
+          <w:szCs w:val="24"/>
+        </w:rPr>
+        <w:t xml:space="preserve"> :</w:t>
+      </w:r>
+      <w:r>
+        <w:rPr>
+          <w:rFonts w:ascii="Times New Roman" w:eastAsia="Verdana" w:hAnsi="Times New Roman" w:cs="Times New Roman"/>
+          <w:color w:val="0D0D0D" w:themeColor="text1" w:themeTint="F2"/>
+          <w:sz w:val="22"/>
+          <w:szCs w:val="22"/>
+        </w:rPr>
+        <w:t xml:space="preserve"> maximum size of pdf document download </w:t>
+      </w:r>
+      <w:r>
+        <w:rPr>
+          <w:rFonts w:ascii="Times New Roman" w:eastAsia="Verdana" w:hAnsi="Times New Roman" w:cs="Times New Roman"/>
+          <w:color w:val="0D0D0D" w:themeColor="text1" w:themeTint="F2"/>
+          <w:sz w:val="22"/>
+          <w:szCs w:val="22"/>
+        </w:rPr>
+        <w:t xml:space="preserve">for all 2 mca </w:t>
+      </w:r>
+      <w:r>
+        <w:rPr>
+          <w:rFonts w:ascii="Times New Roman" w:eastAsia="Verdana" w:hAnsi="Times New Roman" w:cs="Times New Roman"/>
+          <w:color w:val="0D0D0D" w:themeColor="text1" w:themeTint="F2"/>
+          <w:sz w:val="22"/>
+          <w:szCs w:val="22"/>
+        </w:rPr>
+        <w:t xml:space="preserve">orders is 500 . for example when we click </w:t>
+      </w:r>
+      <w:r>
+        <w:rPr>
+          <w:rFonts w:ascii="Times New Roman" w:hAnsi="Times New Roman" w:cs="Times New Roman"/>
+          <w:color w:val="0D0D0D" w:themeColor="text1" w:themeTint="F2"/>
+          <w:sz w:val="22"/>
+          <w:szCs w:val="22"/>
+        </w:rPr>
+        <w:t>total_pdf_download_link following error occurs is as follows:</w:t>
+      </w:r>
+      <w:r>
+        <w:rPr>
+          <w:rFonts w:ascii="Times New Roman" w:eastAsia="Verdana" w:hAnsi="Times New Roman" w:cs="Times New Roman"/>
+          <w:color w:val="0D0D0D" w:themeColor="text1" w:themeTint="F2"/>
+          <w:sz w:val="22"/>
+          <w:szCs w:val="22"/>
+        </w:rPr>
+        <w:t xml:space="preserve"> </w:t>
+      </w:r>
+      <w:r>
+        <w:rPr>
+          <w:rFonts w:ascii="Times New Roman" w:eastAsia="Verdana" w:hAnsi="Times New Roman" w:cs="Times New Roman"/>
+          <w:color w:val="0D0D0D" w:themeColor="text1" w:themeTint="F2"/>
+          <w:sz w:val="22"/>
+          <w:szCs w:val="22"/>
+        </w:rPr>
+        <w:br/>
+      </w:r>
+      <w:r>
+        <w:rPr>
+          <w:rFonts w:ascii="Times New Roman" w:eastAsia="Verdana" w:hAnsi="Times New Roman" w:cs="Times New Roman"/>
+          <w:color w:val="0D0D0D" w:themeColor="text1" w:themeTint="F2"/>
+          <w:sz w:val="22"/>
+          <w:szCs w:val="22"/>
+        </w:rPr>
+        <w:br/>
+      </w:r>
+      <w:hyperlink r:id="rId8" w:history="1">
+        <w:r>
+          <w:rPr>
+            <w:rStyle w:val="Hyperlink"/>
+            <w:rFonts w:ascii="Bahnschrift SemiCondensed" w:hAnsi="Bahnschrift SemiCondensed" w:cs="Times New Roman"/>
+            <w:sz w:val="22"/>
+            <w:szCs w:val="22"/>
+            <w:shd w:val="clear" w:color="auto" w:fill="FFFFFF"/>
+          </w:rPr>
+          <w:t>http://127.0.0.1:8000/api/v1/ROC /getMcaOrderByDate/?date=2024-02-27&amp;limit=501</w:t>
+        </w:r>
+      </w:hyperlink>
+      <w:r>
+        <w:rPr>
+          <w:rFonts w:ascii="Bahnschrift SemiCondensed" w:hAnsi="Bahnschrift SemiCondensed" w:cs="Times New Roman"/>
+          <w:sz w:val="22"/>
+          <w:szCs w:val="22"/>
+          <w:shd w:val="clear" w:color="auto" w:fill="FFFFFF"/>
+        </w:rPr>
+        <w:br/>
+      </w:r>
+      <w:r>
+        <w:br/>
+      </w:r>
+      <w:r>
+        <w:rPr>
+          <w:rStyle w:val="meta"/>
+          <w:rFonts w:ascii="Consolas" w:hAnsi="Consolas"/>
+          <w:b/>
+          <w:bCs/>
+          <w:color w:val="333333"/>
+          <w:sz w:val="14"/>
+          <w:szCs w:val="14"/>
+        </w:rPr>
+        <w:t>HTTP 400 Bad Request</w:t>
+      </w:r>
+    </w:p>
+    <w:p>
+      <w:pPr>
+        <w:pStyle w:val="HTMLPreformatted"/>
+        <w:pBdr>
+          <w:top w:val="single" w:sz="4" w:space="4" w:color="E1E1E8"/>
+          <w:left w:val="single" w:sz="4" w:space="5" w:color="E1E1E8"/>
+          <w:bottom w:val="single" w:sz="4" w:space="0" w:color="E1E1E8"/>
+          <w:right w:val="single" w:sz="4" w:space="5" w:color="E1E1E8"/>
+        </w:pBdr>
+        <w:shd w:val="clear" w:color="auto" w:fill="F7F7F9"/>
+        <w:wordWrap w:val="0"/>
+        <w:spacing w:after="113"/>
+        <w:rPr>
+          <w:rStyle w:val="meta"/>
+          <w:rFonts w:ascii="Consolas" w:hAnsi="Consolas"/>
+          <w:color w:val="333333"/>
+          <w:sz w:val="14"/>
+          <w:szCs w:val="14"/>
+        </w:rPr>
+      </w:pPr>
+      <w:r>
+        <w:rPr>
+          <w:rStyle w:val="meta"/>
+          <w:rFonts w:ascii="Consolas" w:hAnsi="Consolas"/>
+          <w:b/>
+          <w:bCs/>
+          <w:color w:val="333333"/>
+          <w:sz w:val="14"/>
+          <w:szCs w:val="14"/>
+        </w:rPr>
+        <w:t>Allow:</w:t>
+      </w:r>
+      <w:r>
+        <w:rPr>
+          <w:rStyle w:val="meta"/>
+          <w:rFonts w:ascii="Consolas" w:hAnsi="Consolas"/>
+          <w:color w:val="333333"/>
+          <w:sz w:val="14"/>
+          <w:szCs w:val="14"/>
+        </w:rPr>
+        <w:t xml:space="preserve"> </w:t>
+      </w:r>
+      <w:r>
+        <w:rPr>
+          <w:rStyle w:val="lit"/>
+          <w:rFonts w:ascii="Consolas" w:hAnsi="Consolas"/>
+          <w:color w:val="195F91"/>
+          <w:sz w:val="14"/>
+          <w:szCs w:val="14"/>
+        </w:rPr>
+        <w:t>GET, HEAD, OPTIONS</w:t>
+      </w:r>
+    </w:p>
+    <w:p>
+      <w:pPr>
+        <w:pStyle w:val="HTMLPreformatted"/>
+        <w:pBdr>
+          <w:top w:val="single" w:sz="4" w:space="4" w:color="E1E1E8"/>
+          <w:left w:val="single" w:sz="4" w:space="5" w:color="E1E1E8"/>
+          <w:bottom w:val="single" w:sz="4" w:space="0" w:color="E1E1E8"/>
+          <w:right w:val="single" w:sz="4" w:space="5" w:color="E1E1E8"/>
+        </w:pBdr>
+        <w:shd w:val="clear" w:color="auto" w:fill="F7F7F9"/>
+        <w:wordWrap w:val="0"/>
+        <w:spacing w:after="113"/>
+        <w:rPr>
+          <w:rStyle w:val="meta"/>
+          <w:rFonts w:ascii="Consolas" w:hAnsi="Consolas"/>
+          <w:color w:val="333333"/>
+          <w:sz w:val="14"/>
+          <w:szCs w:val="14"/>
+        </w:rPr>
+      </w:pPr>
+      <w:r>
+        <w:rPr>
+          <w:rStyle w:val="meta"/>
+          <w:rFonts w:ascii="Consolas" w:hAnsi="Consolas"/>
+          <w:b/>
+          <w:bCs/>
+          <w:color w:val="333333"/>
+          <w:sz w:val="14"/>
+          <w:szCs w:val="14"/>
+        </w:rPr>
+        <w:t>Content-Type:</w:t>
+      </w:r>
+      <w:r>
+        <w:rPr>
+          <w:rStyle w:val="meta"/>
+          <w:rFonts w:ascii="Consolas" w:hAnsi="Consolas"/>
+          <w:color w:val="333333"/>
+          <w:sz w:val="14"/>
+          <w:szCs w:val="14"/>
+        </w:rPr>
+        <w:t xml:space="preserve"> </w:t>
+      </w:r>
+      <w:r>
+        <w:rPr>
+          <w:rStyle w:val="lit"/>
+          <w:rFonts w:ascii="Consolas" w:hAnsi="Consolas"/>
+          <w:color w:val="195F91"/>
+          <w:sz w:val="14"/>
+          <w:szCs w:val="14"/>
+        </w:rPr>
+        <w:t>application/json</w:t>
+      </w:r>
+    </w:p>
+    <w:p>
+      <w:pPr>
+        <w:pStyle w:val="HTMLPreformatted"/>
+        <w:pBdr>
+          <w:top w:val="single" w:sz="4" w:space="4" w:color="E1E1E8"/>
+          <w:left w:val="single" w:sz="4" w:space="5" w:color="E1E1E8"/>
+          <w:bottom w:val="single" w:sz="4" w:space="0" w:color="E1E1E8"/>
+          <w:right w:val="single" w:sz="4" w:space="5" w:color="E1E1E8"/>
+        </w:pBdr>
+        <w:shd w:val="clear" w:color="auto" w:fill="F7F7F9"/>
+        <w:wordWrap w:val="0"/>
+        <w:spacing w:after="113"/>
+        <w:rPr>
+          <w:rStyle w:val="meta"/>
+          <w:rFonts w:ascii="Consolas" w:hAnsi="Consolas"/>
+          <w:color w:val="333333"/>
+          <w:sz w:val="14"/>
+          <w:szCs w:val="14"/>
+        </w:rPr>
+      </w:pPr>
+      <w:r>
+        <w:rPr>
+          <w:rStyle w:val="meta"/>
+          <w:rFonts w:ascii="Consolas" w:hAnsi="Consolas"/>
+          <w:b/>
+          <w:bCs/>
+          <w:color w:val="333333"/>
+          <w:sz w:val="14"/>
+          <w:szCs w:val="14"/>
+        </w:rPr>
+        <w:t>Vary:</w:t>
+      </w:r>
+      <w:r>
+        <w:rPr>
+          <w:rStyle w:val="meta"/>
+          <w:rFonts w:ascii="Consolas" w:hAnsi="Consolas"/>
+          <w:color w:val="333333"/>
+          <w:sz w:val="14"/>
+          <w:szCs w:val="14"/>
+        </w:rPr>
+        <w:t xml:space="preserve"> </w:t>
+      </w:r>
+      <w:r>
+        <w:rPr>
+          <w:rStyle w:val="lit"/>
+          <w:rFonts w:ascii="Consolas" w:hAnsi="Consolas"/>
+          <w:color w:val="195F91"/>
+          <w:sz w:val="14"/>
+          <w:szCs w:val="14"/>
+        </w:rPr>
+        <w:t>Accept</w:t>
+      </w:r>
+    </w:p>
+    <w:p>
+      <w:pPr>
+        <w:pStyle w:val="HTMLPreformatted"/>
+        <w:pBdr>
+          <w:top w:val="single" w:sz="4" w:space="4" w:color="E1E1E8"/>
+          <w:left w:val="single" w:sz="4" w:space="5" w:color="E1E1E8"/>
+          <w:bottom w:val="single" w:sz="4" w:space="0" w:color="E1E1E8"/>
+          <w:right w:val="single" w:sz="4" w:space="5" w:color="E1E1E8"/>
+        </w:pBdr>
+        <w:shd w:val="clear" w:color="auto" w:fill="F7F7F9"/>
+        <w:wordWrap w:val="0"/>
+        <w:spacing w:after="113"/>
+        <w:rPr>
+          <w:rStyle w:val="meta"/>
+          <w:rFonts w:ascii="Consolas" w:hAnsi="Consolas"/>
+          <w:color w:val="333333"/>
+          <w:sz w:val="14"/>
+          <w:szCs w:val="14"/>
+        </w:rPr>
+      </w:pPr>
+    </w:p>
+    <w:p>
+      <w:pPr>
+        <w:pStyle w:val="HTMLPreformatted"/>
+        <w:pBdr>
+          <w:top w:val="single" w:sz="4" w:space="4" w:color="E1E1E8"/>
+          <w:left w:val="single" w:sz="4" w:space="5" w:color="E1E1E8"/>
+          <w:bottom w:val="single" w:sz="4" w:space="0" w:color="E1E1E8"/>
+          <w:right w:val="single" w:sz="4" w:space="5" w:color="E1E1E8"/>
+        </w:pBdr>
+        <w:shd w:val="clear" w:color="auto" w:fill="F7F7F9"/>
+        <w:wordWrap w:val="0"/>
+        <w:spacing w:after="113"/>
+        <w:rPr>
+          <w:rStyle w:val="pln"/>
+          <w:rFonts w:ascii="Consolas" w:hAnsi="Consolas"/>
+          <w:color w:val="48484C"/>
+          <w:sz w:val="14"/>
+          <w:szCs w:val="14"/>
+        </w:rPr>
+      </w:pPr>
+      <w:r>
+        <w:rPr>
+          <w:rStyle w:val="pun"/>
+          <w:rFonts w:ascii="Consolas" w:hAnsi="Consolas"/>
+          <w:color w:val="93A1A1"/>
+          <w:sz w:val="14"/>
+          <w:szCs w:val="14"/>
+        </w:rPr>
+        <w:t>{</w:t>
+      </w:r>
+    </w:p>
+    <w:p>
+      <w:pPr>
+        <w:pStyle w:val="HTMLPreformatted"/>
+        <w:pBdr>
+          <w:top w:val="single" w:sz="4" w:space="4" w:color="E1E1E8"/>
+          <w:left w:val="single" w:sz="4" w:space="5" w:color="E1E1E8"/>
+          <w:bottom w:val="single" w:sz="4" w:space="0" w:color="E1E1E8"/>
+          <w:right w:val="single" w:sz="4" w:space="5" w:color="E1E1E8"/>
+        </w:pBdr>
+        <w:shd w:val="clear" w:color="auto" w:fill="F7F7F9"/>
+        <w:wordWrap w:val="0"/>
+        <w:spacing w:after="113"/>
+        <w:rPr>
+          <w:rStyle w:val="pln"/>
+          <w:rFonts w:ascii="Consolas" w:hAnsi="Consolas"/>
+          <w:color w:val="48484C"/>
+          <w:sz w:val="14"/>
+          <w:szCs w:val="14"/>
+        </w:rPr>
+      </w:pPr>
+      <w:r>
+        <w:rPr>
+          <w:rStyle w:val="pln"/>
+          <w:rFonts w:ascii="Consolas" w:hAnsi="Consolas"/>
+          <w:color w:val="48484C"/>
+          <w:sz w:val="14"/>
+          <w:szCs w:val="14"/>
+        </w:rPr>
+        <w:t xml:space="preserve">    </w:t>
+      </w:r>
+      <w:r>
+        <w:rPr>
+          <w:rStyle w:val="str"/>
+          <w:rFonts w:ascii="Consolas" w:hAnsi="Consolas"/>
+          <w:color w:val="DD1144"/>
+          <w:sz w:val="14"/>
+          <w:szCs w:val="14"/>
+        </w:rPr>
+        <w:t>"result"</w:t>
+      </w:r>
+      <w:r>
+        <w:rPr>
+          <w:rStyle w:val="pun"/>
+          <w:rFonts w:ascii="Consolas" w:hAnsi="Consolas"/>
+          <w:color w:val="93A1A1"/>
+          <w:sz w:val="14"/>
+          <w:szCs w:val="14"/>
+        </w:rPr>
+        <w:t>:</w:t>
+      </w:r>
+      <w:r>
+        <w:rPr>
+          <w:rStyle w:val="pln"/>
+          <w:rFonts w:ascii="Consolas" w:hAnsi="Consolas"/>
+          <w:color w:val="48484C"/>
+          <w:sz w:val="14"/>
+          <w:szCs w:val="14"/>
+        </w:rPr>
+        <w:t xml:space="preserve"> </w:t>
+      </w:r>
+      <w:r>
+        <w:rPr>
+          <w:rStyle w:val="str"/>
+          <w:rFonts w:ascii="Consolas" w:hAnsi="Consolas"/>
+          <w:color w:val="DD1144"/>
+          <w:sz w:val="14"/>
+          <w:szCs w:val="14"/>
+        </w:rPr>
+        <w:t>"Limit should not exceed 500"</w:t>
+      </w:r>
+    </w:p>
+    <w:p>
+      <w:pPr>
+        <w:pStyle w:val="HTMLPreformatted"/>
+        <w:pBdr>
+          <w:top w:val="single" w:sz="4" w:space="4" w:color="E1E1E8"/>
+          <w:left w:val="single" w:sz="4" w:space="5" w:color="E1E1E8"/>
+          <w:bottom w:val="single" w:sz="4" w:space="0" w:color="E1E1E8"/>
+          <w:right w:val="single" w:sz="4" w:space="5" w:color="E1E1E8"/>
+        </w:pBdr>
+        <w:shd w:val="clear" w:color="auto" w:fill="F7F7F9"/>
+        <w:wordWrap w:val="0"/>
+        <w:spacing w:after="113"/>
+        <w:rPr>
+          <w:rFonts w:ascii="Consolas" w:hAnsi="Consolas"/>
+          <w:color w:val="333333"/>
+          <w:sz w:val="14"/>
+          <w:szCs w:val="14"/>
+        </w:rPr>
+      </w:pPr>
+      <w:r>
+        <w:rPr>
+          <w:rStyle w:val="pun"/>
+          <w:rFonts w:ascii="Consolas" w:hAnsi="Consolas"/>
+          <w:color w:val="93A1A1"/>
+          <w:sz w:val="14"/>
+          <w:szCs w:val="14"/>
+        </w:rPr>
+        <w:t>}</w:t>
+      </w:r>
+    </w:p>
+    <w:p>
+      <w:pPr>
+        <w:pStyle w:val="normal0"/>
+        <w:ind w:right="-540"/>
         <w:rPr>
           <w:rFonts w:ascii="Verdana" w:eastAsia="Verdana" w:hAnsi="Verdana" w:cs="Verdana"/>
           <w:b/>
@@ -3493,14 +3645,344 @@
           <w:szCs w:val="30"/>
         </w:rPr>
       </w:pPr>
-      <w:r>
-        <w:rPr>
-          <w:rFonts w:ascii="Verdana" w:eastAsia="Verdana" w:hAnsi="Verdana" w:cs="Verdana"/>
+    </w:p>
+    <w:p>
+      <w:pPr>
+        <w:pStyle w:val="normal0"/>
+        <w:ind w:right="-540" w:hanging="90"/>
+        <w:rPr>
+          <w:rFonts w:ascii="Bahnschrift SemiLight" w:eastAsia="Verdana" w:hAnsi="Bahnschrift SemiLight" w:cs="Times New Roman"/>
+          <w:color w:val="0D0D0D" w:themeColor="text1" w:themeTint="F2"/>
+          <w:sz w:val="24"/>
+          <w:szCs w:val="24"/>
+        </w:rPr>
+      </w:pPr>
+      <w:r>
+        <w:rPr>
+          <w:rFonts w:ascii="Bahnschrift SemiLight" w:eastAsia="Verdana" w:hAnsi="Bahnschrift SemiLight" w:cs="Times New Roman"/>
+          <w:color w:val="0D0D0D" w:themeColor="text1" w:themeTint="F2"/>
+          <w:sz w:val="24"/>
+          <w:szCs w:val="24"/>
+        </w:rPr>
+        <w:t>Here if we want first</w:t>
+      </w:r>
+      <w:r>
+        <w:rPr>
+          <w:rFonts w:ascii="Bahnschrift SemiLight" w:eastAsia="Verdana" w:hAnsi="Bahnschrift SemiLight" w:cs="Times New Roman"/>
+          <w:b/>
+          <w:color w:val="0D0D0D" w:themeColor="text1" w:themeTint="F2"/>
+          <w:sz w:val="24"/>
+          <w:szCs w:val="24"/>
+        </w:rPr>
+        <w:t xml:space="preserve"> 500 </w:t>
+      </w:r>
+      <w:r>
+        <w:rPr>
+          <w:rFonts w:ascii="Bahnschrift SemiLight" w:eastAsia="Verdana" w:hAnsi="Bahnschrift SemiLight" w:cs="Times New Roman"/>
+          <w:color w:val="0D0D0D" w:themeColor="text1" w:themeTint="F2"/>
+          <w:sz w:val="24"/>
+          <w:szCs w:val="24"/>
+        </w:rPr>
+        <w:t>results then we need to enter end point like this</w:t>
+      </w:r>
+    </w:p>
+    <w:p>
+      <w:pPr>
+        <w:pStyle w:val="normal0"/>
+        <w:ind w:right="-540" w:hanging="90"/>
+        <w:rPr>
+          <w:rFonts w:ascii="Times New Roman" w:eastAsia="Verdana" w:hAnsi="Times New Roman" w:cs="Times New Roman"/>
+          <w:color w:val="0D0D0D" w:themeColor="text1" w:themeTint="F2"/>
+          <w:sz w:val="24"/>
+          <w:szCs w:val="24"/>
+        </w:rPr>
+      </w:pPr>
+    </w:p>
+    <w:p>
+      <w:pPr>
+        <w:pStyle w:val="normal0"/>
+        <w:ind w:right="-540" w:hanging="90"/>
+        <w:rPr>
+          <w:rFonts w:ascii="Bahnschrift SemiCondensed" w:hAnsi="Bahnschrift SemiCondensed" w:cs="Times New Roman"/>
+          <w:shd w:val="clear" w:color="auto" w:fill="FFFFFF"/>
+        </w:rPr>
+      </w:pPr>
+      <w:hyperlink r:id="rId9" w:history="1">
+        <w:r>
+          <w:rPr>
+            <w:rStyle w:val="Hyperlink"/>
+            <w:rFonts w:ascii="Bahnschrift SemiCondensed" w:hAnsi="Bahnschrift SemiCondensed" w:cs="Times New Roman"/>
+            <w:shd w:val="clear" w:color="auto" w:fill="FFFFFF"/>
+          </w:rPr>
+          <w:t>http://127.0.0.1:8000/api/v1/ROC /</w:t>
+        </w:r>
+        <w:proofErr w:type="spellStart"/>
+        <w:r>
+          <w:rPr>
+            <w:rStyle w:val="Hyperlink"/>
+            <w:rFonts w:ascii="Bahnschrift SemiCondensed" w:hAnsi="Bahnschrift SemiCondensed" w:cs="Times New Roman"/>
+            <w:shd w:val="clear" w:color="auto" w:fill="FFFFFF"/>
+          </w:rPr>
+          <w:t>getMcaOrderByDate</w:t>
+        </w:r>
+        <w:proofErr w:type="spellEnd"/>
+        <w:r>
+          <w:rPr>
+            <w:rStyle w:val="Hyperlink"/>
+            <w:rFonts w:ascii="Bahnschrift SemiCondensed" w:hAnsi="Bahnschrift SemiCondensed" w:cs="Times New Roman"/>
+            <w:shd w:val="clear" w:color="auto" w:fill="FFFFFF"/>
+          </w:rPr>
+          <w:t>/?date=2024-02-27&amp;limit=500</w:t>
+        </w:r>
+      </w:hyperlink>
+    </w:p>
+    <w:p>
+      <w:pPr>
+        <w:pStyle w:val="normal0"/>
+        <w:ind w:right="-540" w:hanging="90"/>
+        <w:rPr>
+          <w:rFonts w:ascii="Bahnschrift SemiCondensed" w:hAnsi="Bahnschrift SemiCondensed" w:cs="Times New Roman"/>
+          <w:shd w:val="clear" w:color="auto" w:fill="FFFFFF"/>
+        </w:rPr>
+      </w:pPr>
+    </w:p>
+    <w:p>
+      <w:pPr>
+        <w:pStyle w:val="normal0"/>
+        <w:ind w:right="-540" w:hanging="90"/>
+        <w:rPr>
+          <w:rFonts w:ascii="Bahnschrift SemiLight" w:eastAsia="Verdana" w:hAnsi="Bahnschrift SemiLight" w:cs="Times New Roman"/>
+          <w:color w:val="0D0D0D" w:themeColor="text1" w:themeTint="F2"/>
+          <w:sz w:val="24"/>
+          <w:szCs w:val="24"/>
+        </w:rPr>
+      </w:pPr>
+      <w:r>
+        <w:rPr>
+          <w:rFonts w:ascii="Bahnschrift SemiLight" w:hAnsi="Bahnschrift SemiLight" w:cs="Times New Roman"/>
+          <w:shd w:val="clear" w:color="auto" w:fill="FFFFFF"/>
+        </w:rPr>
+        <w:lastRenderedPageBreak/>
+        <w:t xml:space="preserve">Here if we want </w:t>
+      </w:r>
+      <w:r>
+        <w:rPr>
+          <w:rFonts w:ascii="Bahnschrift SemiLight" w:hAnsi="Bahnschrift SemiLight" w:cs="Times New Roman"/>
+          <w:b/>
+          <w:shd w:val="clear" w:color="auto" w:fill="FFFFFF"/>
+        </w:rPr>
+        <w:t>500 to 1000</w:t>
+      </w:r>
+      <w:r>
+        <w:rPr>
+          <w:rFonts w:ascii="Bahnschrift SemiLight" w:hAnsi="Bahnschrift SemiLight" w:cs="Times New Roman"/>
+          <w:shd w:val="clear" w:color="auto" w:fill="FFFFFF"/>
+        </w:rPr>
+        <w:t xml:space="preserve"> </w:t>
+      </w:r>
+      <w:r>
+        <w:rPr>
+          <w:rFonts w:ascii="Bahnschrift SemiLight" w:eastAsia="Verdana" w:hAnsi="Bahnschrift SemiLight" w:cs="Times New Roman"/>
+          <w:color w:val="0D0D0D" w:themeColor="text1" w:themeTint="F2"/>
+          <w:sz w:val="24"/>
+          <w:szCs w:val="24"/>
+        </w:rPr>
+        <w:t>results then we need to enter end point like this</w:t>
+      </w:r>
+    </w:p>
+    <w:p>
+      <w:pPr>
+        <w:pStyle w:val="normal0"/>
+        <w:ind w:right="-540" w:hanging="90"/>
+        <w:rPr>
+          <w:rFonts w:ascii="Times New Roman" w:eastAsia="Verdana" w:hAnsi="Times New Roman" w:cs="Times New Roman"/>
+          <w:color w:val="0D0D0D" w:themeColor="text1" w:themeTint="F2"/>
+          <w:sz w:val="24"/>
+          <w:szCs w:val="24"/>
+        </w:rPr>
+      </w:pPr>
+    </w:p>
+    <w:p>
+      <w:pPr>
+        <w:pStyle w:val="normal0"/>
+        <w:ind w:right="-540" w:hanging="90"/>
+        <w:rPr>
+          <w:rFonts w:ascii="Bahnschrift SemiCondensed" w:hAnsi="Bahnschrift SemiCondensed" w:cs="Times New Roman"/>
+          <w:shd w:val="clear" w:color="auto" w:fill="FFFFFF"/>
+        </w:rPr>
+      </w:pPr>
+      <w:hyperlink r:id="rId10" w:history="1">
+        <w:r>
+          <w:rPr>
+            <w:rStyle w:val="Hyperlink"/>
+            <w:rFonts w:ascii="Bahnschrift SemiCondensed" w:hAnsi="Bahnschrift SemiCondensed" w:cs="Times New Roman"/>
+            <w:shd w:val="clear" w:color="auto" w:fill="FFFFFF"/>
+          </w:rPr>
+          <w:t>http://127.0.0.1:8000/api/v1/ROC /getMcaOrderByDate/?date=2024-02-27&amp;limit=1000&amp;offset=500</w:t>
+        </w:r>
+      </w:hyperlink>
+    </w:p>
+    <w:p>
+      <w:pPr>
+        <w:pStyle w:val="normal0"/>
+        <w:ind w:right="-540" w:hanging="90"/>
+        <w:rPr>
+          <w:rFonts w:ascii="Bahnschrift SemiLight" w:eastAsia="Verdana" w:hAnsi="Bahnschrift SemiLight" w:cs="Verdana"/>
           <w:b/>
           <w:color w:val="0B5394"/>
           <w:sz w:val="30"/>
           <w:szCs w:val="30"/>
         </w:rPr>
+      </w:pPr>
+    </w:p>
+    <w:p>
+      <w:pPr>
+        <w:pStyle w:val="normal0"/>
+        <w:ind w:right="-540" w:hanging="90"/>
+        <w:rPr>
+          <w:rFonts w:ascii="Bahnschrift SemiLight" w:eastAsia="Verdana" w:hAnsi="Bahnschrift SemiLight" w:cs="Times New Roman"/>
+          <w:color w:val="0D0D0D" w:themeColor="text1" w:themeTint="F2"/>
+          <w:sz w:val="24"/>
+          <w:szCs w:val="24"/>
+        </w:rPr>
+      </w:pPr>
+      <w:r>
+        <w:rPr>
+          <w:rFonts w:ascii="Bahnschrift SemiLight" w:hAnsi="Bahnschrift SemiLight" w:cs="Times New Roman"/>
+          <w:shd w:val="clear" w:color="auto" w:fill="FFFFFF"/>
+        </w:rPr>
+        <w:t xml:space="preserve">Here if we want </w:t>
+      </w:r>
+      <w:r>
+        <w:rPr>
+          <w:rFonts w:ascii="Bahnschrift SemiLight" w:hAnsi="Bahnschrift SemiLight" w:cs="Times New Roman"/>
+          <w:b/>
+          <w:shd w:val="clear" w:color="auto" w:fill="FFFFFF"/>
+        </w:rPr>
+        <w:t>1000 to 1500</w:t>
+      </w:r>
+      <w:r>
+        <w:rPr>
+          <w:rFonts w:ascii="Bahnschrift SemiLight" w:hAnsi="Bahnschrift SemiLight" w:cs="Times New Roman"/>
+          <w:shd w:val="clear" w:color="auto" w:fill="FFFFFF"/>
+        </w:rPr>
+        <w:t xml:space="preserve"> </w:t>
+      </w:r>
+      <w:r>
+        <w:rPr>
+          <w:rFonts w:ascii="Bahnschrift SemiLight" w:eastAsia="Verdana" w:hAnsi="Bahnschrift SemiLight" w:cs="Times New Roman"/>
+          <w:color w:val="0D0D0D" w:themeColor="text1" w:themeTint="F2"/>
+          <w:sz w:val="24"/>
+          <w:szCs w:val="24"/>
+        </w:rPr>
+        <w:t>results then we need to enter end point like this</w:t>
+      </w:r>
+    </w:p>
+    <w:p>
+      <w:pPr>
+        <w:pStyle w:val="normal0"/>
+        <w:ind w:right="-540" w:hanging="90"/>
+        <w:rPr>
+          <w:rFonts w:ascii="Verdana" w:eastAsia="Verdana" w:hAnsi="Verdana" w:cs="Verdana"/>
+          <w:b/>
+          <w:color w:val="0B5394"/>
+          <w:sz w:val="30"/>
+          <w:szCs w:val="30"/>
+        </w:rPr>
+      </w:pPr>
+    </w:p>
+    <w:p>
+      <w:pPr>
+        <w:pStyle w:val="normal0"/>
+        <w:ind w:right="-540" w:hanging="90"/>
+        <w:rPr>
+          <w:rFonts w:ascii="Bahnschrift SemiCondensed" w:hAnsi="Bahnschrift SemiCondensed" w:cs="Times New Roman"/>
+          <w:shd w:val="clear" w:color="auto" w:fill="FFFFFF"/>
+        </w:rPr>
+      </w:pPr>
+      <w:hyperlink r:id="rId11" w:history="1">
+        <w:r>
+          <w:rPr>
+            <w:rStyle w:val="Hyperlink"/>
+            <w:rFonts w:ascii="Bahnschrift SemiCondensed" w:hAnsi="Bahnschrift SemiCondensed" w:cs="Times New Roman"/>
+            <w:shd w:val="clear" w:color="auto" w:fill="FFFFFF"/>
+          </w:rPr>
+          <w:t>http://127.0.0.1:8000/api/v1/ROC /getMcaOrderByDate/?date=2024-02-27&amp;limit=1500&amp;offset=1000</w:t>
+        </w:r>
+      </w:hyperlink>
+    </w:p>
+    <w:p>
+      <w:pPr>
+        <w:pStyle w:val="normal0"/>
+        <w:ind w:left="-630" w:right="-540" w:hanging="90"/>
+        <w:rPr>
+          <w:rFonts w:ascii="Verdana" w:eastAsia="Verdana" w:hAnsi="Verdana" w:cs="Verdana"/>
+          <w:b/>
+          <w:color w:val="0B5394"/>
+          <w:sz w:val="30"/>
+          <w:szCs w:val="30"/>
+        </w:rPr>
+      </w:pPr>
+    </w:p>
+    <w:p>
+      <w:pPr>
+        <w:pStyle w:val="normal0"/>
+        <w:ind w:left="-540" w:right="-540" w:hanging="90"/>
+        <w:rPr>
+          <w:rFonts w:ascii="Verdana" w:eastAsia="Verdana" w:hAnsi="Verdana" w:cs="Verdana"/>
+          <w:b/>
+          <w:color w:val="0B5394"/>
+          <w:sz w:val="30"/>
+          <w:szCs w:val="30"/>
+        </w:rPr>
+      </w:pPr>
+    </w:p>
+    <w:p>
+      <w:pPr>
+        <w:pStyle w:val="normal0"/>
+        <w:ind w:left="-540" w:right="-540" w:hanging="90"/>
+        <w:rPr>
+          <w:rFonts w:ascii="Verdana" w:eastAsia="Verdana" w:hAnsi="Verdana" w:cs="Verdana"/>
+          <w:b/>
+          <w:color w:val="0B5394"/>
+          <w:sz w:val="30"/>
+          <w:szCs w:val="30"/>
+        </w:rPr>
+      </w:pPr>
+    </w:p>
+    <w:p>
+      <w:pPr>
+        <w:pStyle w:val="normal0"/>
+        <w:ind w:left="-540" w:right="-540" w:hanging="90"/>
+        <w:rPr>
+          <w:rFonts w:ascii="Verdana" w:eastAsia="Verdana" w:hAnsi="Verdana" w:cs="Verdana"/>
+          <w:b/>
+          <w:color w:val="0B5394"/>
+          <w:sz w:val="30"/>
+          <w:szCs w:val="30"/>
+        </w:rPr>
+      </w:pPr>
+    </w:p>
+    <w:p>
+      <w:pPr>
+        <w:pStyle w:val="normal0"/>
+        <w:ind w:left="-540" w:right="-540" w:hanging="90"/>
+        <w:rPr>
+          <w:rFonts w:ascii="Verdana" w:eastAsia="Verdana" w:hAnsi="Verdana" w:cs="Verdana"/>
+          <w:b/>
+          <w:color w:val="0B5394"/>
+          <w:sz w:val="30"/>
+          <w:szCs w:val="30"/>
+        </w:rPr>
+      </w:pPr>
+      <w:r>
+        <w:rPr>
+          <w:rFonts w:ascii="Verdana" w:eastAsia="Verdana" w:hAnsi="Verdana" w:cs="Verdana"/>
+          <w:b/>
+          <w:color w:val="0B5394"/>
+          <w:sz w:val="30"/>
+          <w:szCs w:val="30"/>
+        </w:rPr>
         <w:t>4. Error Messages</w:t>
       </w:r>
     </w:p>
@@ -3578,35 +4060,34 @@
     <w:p>
       <w:pPr>
         <w:pStyle w:val="normal0"/>
-        <w:spacing w:line="360" w:lineRule="auto"/>
         <w:ind w:left="-540" w:right="-540" w:hanging="90"/>
         <w:rPr>
           <w:rFonts w:ascii="Verdana" w:eastAsia="Verdana" w:hAnsi="Verdana" w:cs="Verdana"/>
+          <w:b/>
           <w:color w:val="5F6364"/>
           <w:highlight w:val="white"/>
         </w:rPr>
       </w:pPr>
-    </w:p>
-    <w:p>
-      <w:pPr>
-        <w:pStyle w:val="normal0"/>
-        <w:ind w:left="-540" w:right="-540" w:hanging="90"/>
+      <w:r>
         <w:rPr>
           <w:rFonts w:ascii="Verdana" w:eastAsia="Verdana" w:hAnsi="Verdana" w:cs="Verdana"/>
           <w:b/>
           <w:color w:val="5F6364"/>
           <w:highlight w:val="white"/>
         </w:rPr>
-      </w:pPr>
-      <w:r>
-        <w:rPr>
-          <w:rFonts w:ascii="Verdana" w:eastAsia="Verdana" w:hAnsi="Verdana" w:cs="Verdana"/>
-          <w:b/>
-          <w:color w:val="5F6364"/>
-          <w:highlight w:val="white"/>
-        </w:rPr>
         <w:t>Here is how an Error Reply looks like:</w:t>
       </w:r>
+    </w:p>
+    <w:p>
+      <w:pPr>
+        <w:pStyle w:val="normal0"/>
+        <w:spacing w:line="144" w:lineRule="auto"/>
+        <w:ind w:right="-540"/>
+        <w:rPr>
+          <w:rFonts w:ascii="Verdana" w:eastAsia="Verdana" w:hAnsi="Verdana" w:cs="Verdana"/>
+          <w:b/>
+        </w:rPr>
+      </w:pPr>
     </w:p>
     <w:p>
       <w:pPr>
@@ -3633,41 +4114,22 @@
     <w:p>
       <w:pPr>
         <w:pStyle w:val="normal0"/>
-        <w:spacing w:line="144" w:lineRule="auto"/>
         <w:ind w:left="-540" w:right="-540" w:hanging="90"/>
         <w:rPr>
           <w:rFonts w:ascii="Verdana" w:eastAsia="Verdana" w:hAnsi="Verdana" w:cs="Verdana"/>
           <w:b/>
-        </w:rPr>
-      </w:pPr>
-    </w:p>
-    <w:p>
-      <w:pPr>
-        <w:pStyle w:val="normal0"/>
-        <w:spacing w:line="144" w:lineRule="auto"/>
-        <w:ind w:left="-540" w:right="-540" w:hanging="90"/>
-        <w:rPr>
-          <w:rFonts w:ascii="Verdana" w:eastAsia="Verdana" w:hAnsi="Verdana" w:cs="Verdana"/>
-          <w:b/>
-        </w:rPr>
-      </w:pPr>
-    </w:p>
-    <w:p>
-      <w:pPr>
-        <w:pStyle w:val="normal0"/>
-        <w:spacing w:line="144" w:lineRule="auto"/>
-        <w:ind w:left="-540" w:right="-540" w:hanging="90"/>
-        <w:rPr>
-          <w:rFonts w:ascii="Verdana" w:eastAsia="Verdana" w:hAnsi="Verdana" w:cs="Verdana"/>
-          <w:b/>
-        </w:rPr>
-      </w:pPr>
-      <w:r>
-        <w:rPr>
-          <w:rFonts w:ascii="Verdana" w:eastAsia="Verdana" w:hAnsi="Verdana" w:cs="Verdana"/>
-          <w:b/>
-        </w:rPr>
-        <w:t>Here is the complete list of Error Codes and Error Messages:</w:t>
+          <w:color w:val="000000" w:themeColor="text1"/>
+          <w:highlight w:val="white"/>
+        </w:rPr>
+      </w:pPr>
+      <w:r>
+        <w:rPr>
+          <w:rFonts w:ascii="Verdana" w:eastAsia="Verdana" w:hAnsi="Verdana" w:cs="Verdana"/>
+          <w:b/>
+          <w:color w:val="000000" w:themeColor="text1"/>
+          <w:highlight w:val="white"/>
+        </w:rPr>
+        <w:t>Here is the complete list of Error codes and Error messages:</w:t>
       </w:r>
     </w:p>
     <w:p>
@@ -4093,11 +4555,11 @@
       </w:pPr>
     </w:p>
     <w:sectPr>
-      <w:headerReference w:type="default" r:id="rId8"/>
-      <w:footerReference w:type="even" r:id="rId9"/>
-      <w:footerReference w:type="default" r:id="rId10"/>
+      <w:headerReference w:type="default" r:id="rId12"/>
+      <w:footerReference w:type="even" r:id="rId13"/>
+      <w:footerReference w:type="default" r:id="rId14"/>
       <w:pgSz w:w="12240" w:h="15840"/>
-      <w:pgMar w:top="1440" w:right="1440" w:bottom="1440" w:left="1440" w:header="0" w:footer="431" w:gutter="0"/>
+      <w:pgMar w:top="720" w:right="1440" w:bottom="1440" w:left="1440" w:header="0" w:footer="431" w:gutter="0"/>
       <w:pgNumType w:start="1"/>
       <w:cols w:space="720"/>
     </w:sectPr>
@@ -4160,7 +4622,7 @@
       <w:rPr>
         <w:noProof/>
       </w:rPr>
-      <w:t>1</w:t>
+      <w:t>3</w:t>
     </w:r>
     <w:r>
       <w:fldChar w:fldCharType="end"/>
@@ -4590,6 +5052,77 @@
       <w:spacing w:line="240" w:lineRule="auto"/>
     </w:pPr>
   </w:style>
+  <w:style w:type="character" w:customStyle="1" w:styleId="str">
+    <w:name w:val="str"/>
+    <w:basedOn w:val="DefaultParagraphFont"/>
+    <w:rsid w:val="00113A07"/>
+  </w:style>
+  <w:style w:type="character" w:customStyle="1" w:styleId="pun">
+    <w:name w:val="pun"/>
+    <w:basedOn w:val="DefaultParagraphFont"/>
+    <w:rsid w:val="00113A07"/>
+  </w:style>
+  <w:style w:type="paragraph" w:styleId="HTMLPreformatted">
+    <w:name w:val="HTML Preformatted"/>
+    <w:basedOn w:val="Normal"/>
+    <w:link w:val="HTMLPreformattedChar"/>
+    <w:uiPriority w:val="99"/>
+    <w:unhideWhenUsed/>
+    <w:rsid w:val="007F1EB0"/>
+    <w:pPr>
+      <w:tabs>
+        <w:tab w:val="left" w:pos="916"/>
+        <w:tab w:val="left" w:pos="1832"/>
+        <w:tab w:val="left" w:pos="2748"/>
+        <w:tab w:val="left" w:pos="3664"/>
+        <w:tab w:val="left" w:pos="4580"/>
+        <w:tab w:val="left" w:pos="5496"/>
+        <w:tab w:val="left" w:pos="6412"/>
+        <w:tab w:val="left" w:pos="7328"/>
+        <w:tab w:val="left" w:pos="8244"/>
+        <w:tab w:val="left" w:pos="9160"/>
+        <w:tab w:val="left" w:pos="10076"/>
+        <w:tab w:val="left" w:pos="10992"/>
+        <w:tab w:val="left" w:pos="11908"/>
+        <w:tab w:val="left" w:pos="12824"/>
+        <w:tab w:val="left" w:pos="13740"/>
+        <w:tab w:val="left" w:pos="14656"/>
+      </w:tabs>
+      <w:spacing w:line="240" w:lineRule="auto"/>
+    </w:pPr>
+    <w:rPr>
+      <w:rFonts w:ascii="Courier New" w:eastAsia="Times New Roman" w:hAnsi="Courier New" w:cs="Courier New"/>
+      <w:sz w:val="20"/>
+      <w:szCs w:val="20"/>
+    </w:rPr>
+  </w:style>
+  <w:style w:type="character" w:customStyle="1" w:styleId="HTMLPreformattedChar">
+    <w:name w:val="HTML Preformatted Char"/>
+    <w:basedOn w:val="DefaultParagraphFont"/>
+    <w:link w:val="HTMLPreformatted"/>
+    <w:uiPriority w:val="99"/>
+    <w:rsid w:val="007F1EB0"/>
+    <w:rPr>
+      <w:rFonts w:ascii="Courier New" w:eastAsia="Times New Roman" w:hAnsi="Courier New" w:cs="Courier New"/>
+      <w:sz w:val="20"/>
+      <w:szCs w:val="20"/>
+    </w:rPr>
+  </w:style>
+  <w:style w:type="character" w:customStyle="1" w:styleId="pln">
+    <w:name w:val="pln"/>
+    <w:basedOn w:val="DefaultParagraphFont"/>
+    <w:rsid w:val="007F1EB0"/>
+  </w:style>
+  <w:style w:type="character" w:customStyle="1" w:styleId="lit">
+    <w:name w:val="lit"/>
+    <w:basedOn w:val="DefaultParagraphFont"/>
+    <w:rsid w:val="007F1EB0"/>
+  </w:style>
+  <w:style w:type="character" w:customStyle="1" w:styleId="meta">
+    <w:name w:val="meta"/>
+    <w:basedOn w:val="DefaultParagraphFont"/>
+    <w:rsid w:val="007F1EB0"/>
+  </w:style>
 </w:styles>
 </file>
 

</xml_diff>